<commit_message>
* review explanatory note
</commit_message>
<xml_diff>
--- a/Поянительная записка Климович КПиЯП.docx
+++ b/Поянительная записка Климович КПиЯП.docx
@@ -1,46 +1,28 @@
 
 <file path=word/document.xml><?xml version="1.0" encoding="utf-8"?>
-<w:document xmlns:wpc="http://schemas.microsoft.com/office/word/2010/wordprocessingCanvas" xmlns:mc="http://schemas.openxmlformats.org/markup-compatibility/2006" xmlns:o="urn:schemas-microsoft-com:office:office" xmlns:r="http://schemas.openxmlformats.org/officeDocument/2006/relationships" xmlns:m="http://schemas.openxmlformats.org/officeDocument/2006/math" xmlns:v="urn:schemas-microsoft-com:vml" xmlns:wp14="http://schemas.microsoft.com/office/word/2010/wordprocessingDrawing" xmlns:wp="http://schemas.openxmlformats.org/drawingml/2006/wordprocessingDrawing" xmlns:w10="urn:schemas-microsoft-com:office:word" xmlns:w="http://schemas.openxmlformats.org/wordprocessingml/2006/main" xmlns:w14="http://schemas.microsoft.com/office/word/2010/wordml" xmlns:w15="http://schemas.microsoft.com/office/word/2012/wordml" xmlns:wpg="http://schemas.microsoft.com/office/word/2010/wordprocessingGroup" xmlns:wpi="http://schemas.microsoft.com/office/word/2010/wordprocessingInk" xmlns:wne="http://schemas.microsoft.com/office/word/2006/wordml" xmlns:wps="http://schemas.microsoft.com/office/word/2010/wordprocessingShape" mc:Ignorable="w14 w15 wp14">
+<w:document xmlns:wpc="http://schemas.microsoft.com/office/word/2010/wordprocessingCanvas" xmlns:cx="http://schemas.microsoft.com/office/drawing/2014/chartex" xmlns:cx1="http://schemas.microsoft.com/office/drawing/2015/9/8/chartex" xmlns:cx2="http://schemas.microsoft.com/office/drawing/2015/10/21/chartex" xmlns:cx3="http://schemas.microsoft.com/office/drawing/2016/5/9/chartex" xmlns:cx4="http://schemas.microsoft.com/office/drawing/2016/5/10/chartex" xmlns:cx5="http://schemas.microsoft.com/office/drawing/2016/5/11/chartex" xmlns:mc="http://schemas.openxmlformats.org/markup-compatibility/2006" xmlns:o="urn:schemas-microsoft-com:office:office" xmlns:r="http://schemas.openxmlformats.org/officeDocument/2006/relationships" xmlns:m="http://schemas.openxmlformats.org/officeDocument/2006/math" xmlns:v="urn:schemas-microsoft-com:vml" xmlns:wp14="http://schemas.microsoft.com/office/word/2010/wordprocessingDrawing" xmlns:wp="http://schemas.openxmlformats.org/drawingml/2006/wordprocessingDrawing" xmlns:w10="urn:schemas-microsoft-com:office:word" xmlns:w="http://schemas.openxmlformats.org/wordprocessingml/2006/main" xmlns:w14="http://schemas.microsoft.com/office/word/2010/wordml" xmlns:w15="http://schemas.microsoft.com/office/word/2012/wordml" xmlns:w16se="http://schemas.microsoft.com/office/word/2015/wordml/symex" xmlns:wpg="http://schemas.microsoft.com/office/word/2010/wordprocessingGroup" xmlns:wpi="http://schemas.microsoft.com/office/word/2010/wordprocessingInk" xmlns:wne="http://schemas.microsoft.com/office/word/2006/wordml" xmlns:wps="http://schemas.microsoft.com/office/word/2010/wordprocessingShape" mc:Ignorable="w14 w15 w16se wp14">
   <w:body>
     <w:p>
       <w:pPr>
         <w:jc w:val="center"/>
-        <w:rPr>
-          <w:lang w:val="az-Latn-AZ"/>
-        </w:rPr>
-      </w:pPr>
-      <w:r>
-        <w:rPr>
-          <w:lang w:val="az-Latn-AZ"/>
-        </w:rPr>
+      </w:pPr>
+      <w:r>
         <w:t>Министерство образования Республики Беларусь</w:t>
       </w:r>
     </w:p>
     <w:p>
       <w:pPr>
         <w:jc w:val="center"/>
-        <w:rPr>
-          <w:lang w:val="az-Latn-AZ"/>
-        </w:rPr>
-      </w:pPr>
-      <w:r>
-        <w:rPr>
-          <w:lang w:val="az-Latn-AZ"/>
-        </w:rPr>
+      </w:pPr>
+      <w:r>
         <w:t>Учреждение образования</w:t>
       </w:r>
     </w:p>
     <w:p>
       <w:pPr>
         <w:jc w:val="center"/>
-        <w:rPr>
-          <w:lang w:val="az-Latn-AZ"/>
-        </w:rPr>
-      </w:pPr>
-      <w:r>
-        <w:rPr>
-          <w:lang w:val="az-Latn-AZ"/>
-        </w:rPr>
+      </w:pPr>
+      <w:r>
         <w:t>БЕЛОРУССКИЙ ГОСУДАРСТВЕННЫЙ УНИВЕРСИТЕТ</w:t>
       </w:r>
     </w:p>
@@ -49,9 +31,6 @@
         <w:jc w:val="center"/>
       </w:pPr>
       <w:r>
-        <w:rPr>
-          <w:lang w:val="az-Latn-AZ"/>
-        </w:rPr>
         <w:t>ИНФОРМАТИКИ И РАДИОЭЛЕКТРОНИКИ</w:t>
       </w:r>
     </w:p>
@@ -60,13 +39,7 @@
         <w:jc w:val="center"/>
       </w:pPr>
       <w:r>
-        <w:rPr>
-          <w:lang w:val="az-Latn-AZ"/>
-        </w:rPr>
-        <w:t xml:space="preserve">Кафедра </w:t>
-      </w:r>
-      <w:r>
-        <w:t>ЭВМ</w:t>
+        <w:t>Кафедра ЭВМ</w:t>
       </w:r>
     </w:p>
     <w:p>
@@ -147,19 +120,33 @@
         <w:jc w:val="center"/>
       </w:pPr>
       <w:r>
-        <w:t>«</w:t>
-      </w:r>
-      <w:r>
-        <w:t>Аудио-плеер</w:t>
-      </w:r>
-      <w:r>
-        <w:t xml:space="preserve">» </w:t>
+        <w:t xml:space="preserve">«Аудио-плеер» </w:t>
       </w:r>
       <w:r>
         <w:rPr>
           <w:highlight w:val="yellow"/>
         </w:rPr>
-        <w:t>(нужно ли мне придумать ему название?)</w:t>
+        <w:t xml:space="preserve">(нужно ли мне придумать ему </w:t>
+      </w:r>
+      <w:commentRangeStart w:id="0"/>
+      <w:r>
+        <w:rPr>
+          <w:highlight w:val="yellow"/>
+        </w:rPr>
+        <w:t>название</w:t>
+      </w:r>
+      <w:commentRangeEnd w:id="0"/>
+      <w:r>
+        <w:rPr>
+          <w:rStyle w:val="a5"/>
+        </w:rPr>
+        <w:commentReference w:id="0"/>
+      </w:r>
+      <w:r>
+        <w:rPr>
+          <w:highlight w:val="yellow"/>
+        </w:rPr>
+        <w:t>?)</w:t>
       </w:r>
     </w:p>
     <w:p>
@@ -349,7 +336,6 @@
               <w:rPr>
                 <w:noProof/>
                 <w:webHidden/>
-                <w:lang w:val="en-US"/>
               </w:rPr>
               <w:t>1</w:t>
             </w:r>
@@ -363,7 +349,7 @@
               <w:noProof/>
               <w:sz w:val="28"/>
               <w:szCs w:val="28"/>
-              <w:lang w:val="en-US" w:eastAsia="ru-RU"/>
+              <w:lang w:eastAsia="ru-RU"/>
             </w:rPr>
           </w:pPr>
           <w:hyperlink w:anchor="_Toc402190758" w:history="1">
@@ -390,7 +376,6 @@
               <w:noProof/>
               <w:sz w:val="28"/>
               <w:szCs w:val="28"/>
-              <w:lang w:val="en-US"/>
             </w:rPr>
             <w:t>1</w:t>
           </w:r>
@@ -403,7 +388,7 @@
               <w:noProof/>
               <w:sz w:val="28"/>
               <w:szCs w:val="28"/>
-              <w:lang w:val="en-US" w:eastAsia="ru-RU"/>
+              <w:lang w:eastAsia="ru-RU"/>
             </w:rPr>
           </w:pPr>
           <w:hyperlink w:anchor="_Toc402190759" w:history="1">
@@ -430,7 +415,6 @@
               <w:noProof/>
               <w:sz w:val="28"/>
               <w:szCs w:val="28"/>
-              <w:lang w:val="en-US"/>
             </w:rPr>
             <w:t>1</w:t>
           </w:r>
@@ -440,7 +424,6 @@
             <w:pStyle w:val="11"/>
             <w:rPr>
               <w:noProof/>
-              <w:lang w:val="en-US"/>
             </w:rPr>
           </w:pPr>
           <w:hyperlink w:anchor="_Toc402190761" w:history="1">
@@ -465,7 +448,6 @@
           <w:r>
             <w:rPr>
               <w:noProof/>
-              <w:lang w:val="en-US"/>
             </w:rPr>
             <w:t>1</w:t>
           </w:r>
@@ -761,10 +743,7 @@
     <w:p/>
     <w:p/>
     <w:p/>
-    <w:p>
-      <w:bookmarkStart w:id="0" w:name="_GoBack"/>
-      <w:bookmarkEnd w:id="0"/>
-    </w:p>
+    <w:p/>
     <w:p/>
     <w:p/>
     <w:p/>
@@ -813,6 +792,7 @@
         </w:rPr>
       </w:pPr>
       <w:bookmarkStart w:id="1" w:name="_Toc402190757"/>
+      <w:commentRangeStart w:id="2"/>
       <w:r>
         <w:rPr>
           <w:rFonts w:eastAsia="Times New Roman"/>
@@ -822,7 +802,24 @@
           <w:sz w:val="32"/>
         </w:rPr>
         <w:lastRenderedPageBreak/>
-        <w:t>вВедение</w:t>
+        <w:t>вВ</w:t>
+      </w:r>
+      <w:commentRangeEnd w:id="2"/>
+      <w:r>
+        <w:rPr>
+          <w:rStyle w:val="a5"/>
+        </w:rPr>
+        <w:commentReference w:id="2"/>
+      </w:r>
+      <w:r>
+        <w:rPr>
+          <w:rFonts w:eastAsia="Times New Roman"/>
+          <w:b/>
+          <w:bCs/>
+          <w:caps/>
+          <w:sz w:val="32"/>
+        </w:rPr>
+        <w:t>едение</w:t>
       </w:r>
       <w:bookmarkEnd w:id="1"/>
     </w:p>
@@ -844,13 +841,7 @@
         <w:rPr>
           <w:rFonts w:eastAsia="Calibri"/>
         </w:rPr>
-        <w:t>В данной курсовой рабо</w:t>
-      </w:r>
-      <w:r>
-        <w:rPr>
-          <w:rFonts w:eastAsia="Calibri"/>
-        </w:rPr>
-        <w:t xml:space="preserve">те будет разработан </w:t>
+        <w:t xml:space="preserve">В данной курсовой работе будет разработан </w:t>
       </w:r>
       <w:r>
         <w:t>аудиоплеер</w:t>
@@ -859,13 +850,7 @@
         <w:rPr>
           <w:rFonts w:eastAsia="Calibri"/>
         </w:rPr>
-        <w:t xml:space="preserve">. Пользователь получит </w:t>
-      </w:r>
-      <w:r>
-        <w:rPr>
-          <w:rFonts w:eastAsia="Calibri"/>
-        </w:rPr>
-        <w:t xml:space="preserve">возможность воспроизведения </w:t>
+        <w:t xml:space="preserve">. Пользователь получит возможность воспроизведения </w:t>
       </w:r>
       <w:r>
         <w:rPr>
@@ -877,7 +862,175 @@
         <w:rPr>
           <w:rFonts w:eastAsia="Calibri"/>
         </w:rPr>
-        <w:t>аудиофайлов</w:t>
+        <w:t xml:space="preserve">аудиофайлов различных форматов. Поддерживается множество популярных форматов аудиофайлов, такие как </w:t>
+      </w:r>
+      <w:r>
+        <w:rPr>
+          <w:rFonts w:eastAsia="Calibri"/>
+        </w:rPr>
+        <w:t xml:space="preserve">WAV, APE, MP3 </w:t>
+      </w:r>
+      <w:r>
+        <w:rPr>
+          <w:rFonts w:eastAsia="Calibri"/>
+        </w:rPr>
+        <w:t>и другие.</w:t>
+      </w:r>
+    </w:p>
+    <w:p>
+      <w:pPr>
+        <w:ind w:firstLine="567"/>
+        <w:rPr>
+          <w:rFonts w:eastAsia="Calibri"/>
+        </w:rPr>
+      </w:pPr>
+      <w:r>
+        <w:rPr>
+          <w:rFonts w:eastAsia="Calibri"/>
+        </w:rPr>
+        <w:t xml:space="preserve">Если </w:t>
+      </w:r>
+      <w:r>
+        <w:rPr>
+          <w:rFonts w:eastAsia="Calibri"/>
+        </w:rPr>
+        <w:t>рас</w:t>
+      </w:r>
+      <w:r>
+        <w:rPr>
+          <w:rFonts w:eastAsia="Calibri"/>
+        </w:rPr>
+        <w:t xml:space="preserve">смотреть </w:t>
+      </w:r>
+      <w:r>
+        <w:rPr>
+          <w:rFonts w:eastAsia="Calibri"/>
+        </w:rPr>
+        <w:t>воспроизведение аудиофайлов</w:t>
+      </w:r>
+      <w:r>
+        <w:rPr>
+          <w:rFonts w:eastAsia="Calibri"/>
+        </w:rPr>
+        <w:t xml:space="preserve"> как разовую операцию, то специальные программы для </w:t>
+      </w:r>
+      <w:r>
+        <w:rPr>
+          <w:rFonts w:eastAsia="Calibri"/>
+        </w:rPr>
+        <w:t>воспроизведения этих файлов</w:t>
+      </w:r>
+      <w:r>
+        <w:rPr>
+          <w:rFonts w:eastAsia="Calibri"/>
+        </w:rPr>
+        <w:t xml:space="preserve"> совсем необязательны. </w:t>
+      </w:r>
+      <w:r>
+        <w:rPr>
+          <w:rFonts w:eastAsia="Calibri"/>
+        </w:rPr>
+        <w:t>Так как такое программное средство является стандартным на многих популярных операционных системах, например Windows поставляется вместе с Windows Media Player, Vox – вместе с OS X, а большинство популярных аудиоплееров, таких как Aimp</w:t>
+      </w:r>
+      <w:r>
+        <w:rPr>
+          <w:rFonts w:eastAsia="Calibri"/>
+        </w:rPr>
+        <w:t>, WinAmp, можно получить совершенно бесплатно</w:t>
+      </w:r>
+      <w:r>
+        <w:rPr>
+          <w:rFonts w:eastAsia="Calibri"/>
+        </w:rPr>
+        <w:t>.</w:t>
+      </w:r>
+    </w:p>
+    <w:p>
+      <w:pPr>
+        <w:ind w:firstLine="567"/>
+        <w:rPr>
+          <w:rFonts w:eastAsia="Calibri"/>
+        </w:rPr>
+      </w:pPr>
+      <w:r>
+        <w:rPr>
+          <w:rFonts w:eastAsia="Calibri"/>
+        </w:rPr>
+        <w:t xml:space="preserve">Однако для того, чтобы </w:t>
+      </w:r>
+      <w:r>
+        <w:rPr>
+          <w:rFonts w:eastAsia="Calibri"/>
+        </w:rPr>
+        <w:t>воспроизводить аудиофайлы на ПК и ноутбуке</w:t>
+      </w:r>
+      <w:r>
+        <w:rPr>
+          <w:rFonts w:eastAsia="Calibri"/>
+        </w:rPr>
+        <w:t xml:space="preserve">, </w:t>
+      </w:r>
+      <w:r>
+        <w:rPr>
+          <w:rFonts w:eastAsia="Calibri"/>
+        </w:rPr>
+        <w:t>стандартных аудиоплееров зачастую недостаточно, так как они являются стандартными, и не учитывают предпочтения каждого пользователя, потому существует много аналогов</w:t>
+      </w:r>
+      <w:r>
+        <w:rPr>
+          <w:rFonts w:eastAsia="Calibri"/>
+        </w:rPr>
+        <w:t xml:space="preserve">. Все дело в настройках внешнего вида </w:t>
+      </w:r>
+      <w:r>
+        <w:rPr>
+          <w:rFonts w:eastAsia="Calibri"/>
+        </w:rPr>
+        <w:t>и интерфейса для удобной работы пользователя.</w:t>
+      </w:r>
+    </w:p>
+    <w:p>
+      <w:pPr>
+        <w:ind w:firstLine="567"/>
+        <w:rPr>
+          <w:rFonts w:eastAsia="Calibri"/>
+        </w:rPr>
+      </w:pPr>
+      <w:r>
+        <w:rPr>
+          <w:rFonts w:eastAsia="Calibri"/>
+        </w:rPr>
+        <w:t>Для этого и были созданы</w:t>
+      </w:r>
+      <w:r>
+        <w:rPr>
+          <w:rFonts w:eastAsia="Calibri"/>
+        </w:rPr>
+        <w:t xml:space="preserve"> множество аналогов, которые можно получить совершенно бесплатно</w:t>
+      </w:r>
+      <w:r>
+        <w:rPr>
+          <w:rFonts w:eastAsia="Calibri"/>
+        </w:rPr>
+        <w:t xml:space="preserve">. </w:t>
+      </w:r>
+      <w:r>
+        <w:rPr>
+          <w:rFonts w:eastAsia="Calibri"/>
+        </w:rPr>
+        <w:t>Аудиоплеер (программа для воспроизведения аудиофайлов) призван</w:t>
+      </w:r>
+      <w:r>
+        <w:rPr>
+          <w:rFonts w:eastAsia="Calibri"/>
+        </w:rPr>
+        <w:t xml:space="preserve"> максимально облегчить процесс </w:t>
+      </w:r>
+      <w:r>
+        <w:rPr>
+          <w:rFonts w:eastAsia="Calibri"/>
+        </w:rPr>
+        <w:t>воспроизведения аудиофайлов,</w:t>
       </w:r>
       <w:r>
         <w:rPr>
@@ -889,50 +1042,79 @@
         <w:rPr>
           <w:rFonts w:eastAsia="Calibri"/>
         </w:rPr>
-        <w:t>различных форматов</w:t>
-      </w:r>
-      <w:r>
-        <w:rPr>
-          <w:rFonts w:eastAsia="Calibri"/>
-        </w:rPr>
-        <w:t xml:space="preserve">. Поддерживается множество популярных форматов </w:t>
-      </w:r>
-      <w:r>
-        <w:rPr>
-          <w:rFonts w:eastAsia="Calibri"/>
-        </w:rPr>
-        <w:t>аудио</w:t>
-      </w:r>
-      <w:r>
-        <w:rPr>
-          <w:rFonts w:eastAsia="Calibri"/>
-        </w:rPr>
-        <w:t xml:space="preserve">файлов, </w:t>
-      </w:r>
-      <w:r>
-        <w:rPr>
-          <w:rFonts w:eastAsia="Calibri"/>
-        </w:rPr>
-        <w:t xml:space="preserve">такие как </w:t>
-      </w:r>
-      <w:r>
-        <w:rPr>
-          <w:rFonts w:eastAsia="Calibri"/>
-          <w:lang w:val="en-US"/>
-        </w:rPr>
-        <w:t>WAV</w:t>
-      </w:r>
-      <w:r>
-        <w:rPr>
-          <w:rFonts w:eastAsia="Calibri"/>
-        </w:rPr>
-        <w:t xml:space="preserve">, APE, MP3 </w:t>
-      </w:r>
-      <w:r>
-        <w:rPr>
-          <w:rFonts w:eastAsia="Calibri"/>
-        </w:rPr>
-        <w:t>и другие.</w:t>
+        <w:t>также на экономию времени</w:t>
+      </w:r>
+      <w:r>
+        <w:rPr>
+          <w:rFonts w:eastAsia="Calibri"/>
+        </w:rPr>
+        <w:t xml:space="preserve"> на оптимальную настройку отображени</w:t>
+      </w:r>
+      <w:r>
+        <w:rPr>
+          <w:rFonts w:eastAsia="Calibri"/>
+        </w:rPr>
+        <w:t>я и поиска нужного файла</w:t>
+      </w:r>
+      <w:r>
+        <w:rPr>
+          <w:rFonts w:eastAsia="Calibri"/>
+        </w:rPr>
+        <w:t xml:space="preserve"> (функция </w:t>
+      </w:r>
+      <w:r>
+        <w:rPr>
+          <w:rFonts w:eastAsia="Calibri"/>
+        </w:rPr>
+        <w:t>Поиск</w:t>
+      </w:r>
+      <w:r>
+        <w:rPr>
+          <w:rFonts w:eastAsia="Calibri"/>
+        </w:rPr>
+        <w:t>)</w:t>
+      </w:r>
+      <w:r>
+        <w:rPr>
+          <w:rFonts w:eastAsia="Calibri"/>
+        </w:rPr>
+        <w:t xml:space="preserve">. Возможно, стоит </w:t>
+      </w:r>
+      <w:r>
+        <w:rPr>
+          <w:rFonts w:eastAsia="Calibri"/>
+        </w:rPr>
+        <w:t>ради пробы установить на ПК</w:t>
+      </w:r>
+      <w:r>
+        <w:rPr>
+          <w:rFonts w:eastAsia="Calibri"/>
+        </w:rPr>
+        <w:t xml:space="preserve"> не</w:t>
+      </w:r>
+      <w:r>
+        <w:rPr>
+          <w:rFonts w:eastAsia="Calibri"/>
+        </w:rPr>
+        <w:t>сколько программ для воспроизведения аудиофайлов</w:t>
+      </w:r>
+      <w:r>
+        <w:rPr>
+          <w:rFonts w:eastAsia="Calibri"/>
+        </w:rPr>
+        <w:t xml:space="preserve"> и облегчить себе </w:t>
+      </w:r>
+      <w:r>
+        <w:rPr>
+          <w:rFonts w:eastAsia="Calibri"/>
+        </w:rPr>
+        <w:t>процесс воспроизведения нужных для пользователя аудиофайлов</w:t>
+      </w:r>
+      <w:r>
+        <w:rPr>
+          <w:rFonts w:eastAsia="Calibri"/>
+        </w:rPr>
+        <w:t>.</w:t>
       </w:r>
     </w:p>
     <w:p>
@@ -942,190 +1124,21 @@
           <w:rFonts w:eastAsia="Calibri"/>
         </w:rPr>
       </w:pPr>
-      <w:r>
-        <w:rPr>
-          <w:rFonts w:eastAsia="Calibri"/>
-        </w:rPr>
-        <w:t xml:space="preserve">Если </w:t>
-      </w:r>
-      <w:r>
-        <w:rPr>
-          <w:rFonts w:eastAsia="Calibri"/>
-        </w:rPr>
-        <w:t>рас</w:t>
-      </w:r>
-      <w:r>
-        <w:rPr>
-          <w:rFonts w:eastAsia="Calibri"/>
-        </w:rPr>
-        <w:t xml:space="preserve">смотреть </w:t>
-      </w:r>
-      <w:r>
-        <w:rPr>
-          <w:rFonts w:eastAsia="Calibri"/>
-        </w:rPr>
-        <w:t>воспроизведение аудиофайлов</w:t>
-      </w:r>
-      <w:r>
-        <w:rPr>
-          <w:rFonts w:eastAsia="Calibri"/>
-        </w:rPr>
-        <w:t xml:space="preserve"> как разовую операцию, то специальные программы для </w:t>
-      </w:r>
-      <w:r>
-        <w:rPr>
-          <w:rFonts w:eastAsia="Calibri"/>
-        </w:rPr>
-        <w:t>воспроизведения этих файлов</w:t>
-      </w:r>
-      <w:r>
-        <w:rPr>
-          <w:rFonts w:eastAsia="Calibri"/>
-        </w:rPr>
-        <w:t xml:space="preserve"> совсем необязательны. </w:t>
-      </w:r>
-      <w:r>
-        <w:rPr>
-          <w:rFonts w:eastAsia="Calibri"/>
-        </w:rPr>
-        <w:t xml:space="preserve">Так как такое программное средство является стандартным на многих популярных операционных системах, например </w:t>
-      </w:r>
-      <w:r>
-        <w:rPr>
-          <w:rFonts w:eastAsia="Calibri"/>
-          <w:lang w:val="en-US"/>
-        </w:rPr>
-        <w:t>Windows</w:t>
-      </w:r>
-      <w:r>
-        <w:rPr>
-          <w:rFonts w:eastAsia="Calibri"/>
-        </w:rPr>
+      <w:commentRangeStart w:id="3"/>
+      <w:r>
+        <w:rPr>
+          <w:rFonts w:eastAsia="Calibri"/>
+        </w:rPr>
+        <w:t>На данный момент существует большое количество различных аналогов.</w:t>
+      </w:r>
+      <w:r>
         <w:t xml:space="preserve"> </w:t>
       </w:r>
       <w:r>
         <w:rPr>
           <w:rFonts w:eastAsia="Calibri"/>
-          <w:lang w:val="be-BY"/>
-        </w:rPr>
-        <w:t>поставляется</w:t>
-      </w:r>
-      <w:r>
-        <w:rPr>
-          <w:rFonts w:eastAsia="Calibri"/>
-        </w:rPr>
-        <w:t xml:space="preserve"> вместе с </w:t>
-      </w:r>
-      <w:r>
-        <w:rPr>
-          <w:rFonts w:eastAsia="Calibri"/>
-          <w:lang w:val="en-US"/>
-        </w:rPr>
-        <w:t>Windows</w:t>
-      </w:r>
-      <w:r>
-        <w:rPr>
-          <w:rFonts w:eastAsia="Calibri"/>
-        </w:rPr>
-        <w:t xml:space="preserve"> </w:t>
-      </w:r>
-      <w:r>
-        <w:rPr>
-          <w:rFonts w:eastAsia="Calibri"/>
-          <w:lang w:val="en-US"/>
-        </w:rPr>
-        <w:t>Media</w:t>
-      </w:r>
-      <w:r>
-        <w:rPr>
-          <w:rFonts w:eastAsia="Calibri"/>
-        </w:rPr>
-        <w:t xml:space="preserve"> </w:t>
-      </w:r>
-      <w:r>
-        <w:rPr>
-          <w:rFonts w:eastAsia="Calibri"/>
-          <w:lang w:val="en-US"/>
-        </w:rPr>
-        <w:t>Player</w:t>
-      </w:r>
-      <w:r>
-        <w:rPr>
-          <w:rFonts w:eastAsia="Calibri"/>
-        </w:rPr>
-        <w:t xml:space="preserve">, </w:t>
-      </w:r>
-      <w:r>
-        <w:rPr>
-          <w:rFonts w:eastAsia="Calibri"/>
-          <w:lang w:val="en-US"/>
-        </w:rPr>
-        <w:t>Vox</w:t>
-      </w:r>
-      <w:r>
-        <w:rPr>
-          <w:rFonts w:eastAsia="Calibri"/>
-        </w:rPr>
-        <w:t xml:space="preserve"> </w:t>
-      </w:r>
-      <w:r>
-        <w:rPr>
-          <w:rFonts w:eastAsia="Calibri"/>
-        </w:rPr>
-        <w:t>–</w:t>
-      </w:r>
-      <w:r>
-        <w:rPr>
-          <w:rFonts w:eastAsia="Calibri"/>
-        </w:rPr>
-        <w:t xml:space="preserve"> </w:t>
-      </w:r>
-      <w:r>
-        <w:rPr>
-          <w:rFonts w:eastAsia="Calibri"/>
-          <w:lang w:val="be-BY"/>
-        </w:rPr>
-        <w:t xml:space="preserve">вместе с </w:t>
-      </w:r>
-      <w:r>
-        <w:rPr>
-          <w:rFonts w:eastAsia="Calibri"/>
-          <w:lang w:val="en-US"/>
-        </w:rPr>
-        <w:t>OS</w:t>
-      </w:r>
-      <w:r>
-        <w:rPr>
-          <w:rFonts w:eastAsia="Calibri"/>
-        </w:rPr>
-        <w:t xml:space="preserve"> </w:t>
-      </w:r>
-      <w:r>
-        <w:rPr>
-          <w:rFonts w:eastAsia="Calibri"/>
-          <w:lang w:val="en-US"/>
-        </w:rPr>
-        <w:t>X</w:t>
-      </w:r>
-      <w:r>
-        <w:rPr>
-          <w:rFonts w:eastAsia="Calibri"/>
-          <w:lang w:val="be-BY"/>
-        </w:rPr>
-        <w:t xml:space="preserve">, а большинство популярных аудиоплееров, таких как </w:t>
-      </w:r>
-      <w:r>
-        <w:rPr>
-          <w:rFonts w:eastAsia="Calibri"/>
-          <w:lang w:val="en-US"/>
-        </w:rPr>
-        <w:t>Aimp</w:t>
-      </w:r>
-      <w:r>
-        <w:rPr>
-          <w:rFonts w:eastAsia="Calibri"/>
-        </w:rPr>
-        <w:t>, WinAmp, можно получить совершенно бесплатно</w:t>
+        </w:rPr>
+        <w:t>Winamp Full, JetAudio, AlbumPlayer, KMPlayer, Windows Media Player, Media Player Classic, VLC Media Player, AIMP, aTunes, foobar2000, Songbird, TagScanner</w:t>
       </w:r>
       <w:r>
         <w:rPr>
@@ -1133,323 +1146,29 @@
         </w:rPr>
         <w:t>.</w:t>
       </w:r>
-    </w:p>
-    <w:p>
-      <w:pPr>
-        <w:ind w:firstLine="567"/>
-        <w:rPr>
-          <w:rFonts w:eastAsia="Calibri"/>
-        </w:rPr>
-      </w:pPr>
-      <w:r>
-        <w:rPr>
-          <w:rFonts w:eastAsia="Calibri"/>
-        </w:rPr>
-        <w:t xml:space="preserve">Однако для того, чтобы </w:t>
-      </w:r>
-      <w:r>
-        <w:rPr>
-          <w:rFonts w:eastAsia="Calibri"/>
-        </w:rPr>
-        <w:t>воспроизводить аудиофайлы на ПК и ноутбуке</w:t>
-      </w:r>
-      <w:r>
-        <w:rPr>
-          <w:rFonts w:eastAsia="Calibri"/>
-        </w:rPr>
-        <w:t xml:space="preserve">, </w:t>
-      </w:r>
-      <w:r>
-        <w:rPr>
-          <w:rFonts w:eastAsia="Calibri"/>
-        </w:rPr>
-        <w:t>стандартных аудиоплееров зачастую недостаточно, так как они являются стандартными, и не учитывают предпочтения каждого пользователя, потому существует много аналогов</w:t>
-      </w:r>
-      <w:r>
-        <w:rPr>
-          <w:rFonts w:eastAsia="Calibri"/>
-        </w:rPr>
-        <w:t xml:space="preserve">. Все дело в настройках внешнего вида </w:t>
-      </w:r>
-      <w:r>
-        <w:rPr>
-          <w:rFonts w:eastAsia="Calibri"/>
-        </w:rPr>
-        <w:t>и интерфейса для удобной работы пользователя.</w:t>
-      </w:r>
-    </w:p>
-    <w:p>
-      <w:pPr>
-        <w:ind w:firstLine="567"/>
-        <w:rPr>
-          <w:rFonts w:eastAsia="Calibri"/>
-        </w:rPr>
-      </w:pPr>
-      <w:r>
-        <w:rPr>
-          <w:rFonts w:eastAsia="Calibri"/>
-        </w:rPr>
-        <w:t>Для этого и были созданы</w:t>
-      </w:r>
-      <w:r>
-        <w:rPr>
-          <w:rFonts w:eastAsia="Calibri"/>
-        </w:rPr>
-        <w:t xml:space="preserve"> множество аналогов, которые можно получить совершенно бесплатно</w:t>
-      </w:r>
-      <w:r>
-        <w:rPr>
-          <w:rFonts w:eastAsia="Calibri"/>
-        </w:rPr>
-        <w:t xml:space="preserve">. </w:t>
-      </w:r>
-      <w:r>
-        <w:rPr>
-          <w:rFonts w:eastAsia="Calibri"/>
-        </w:rPr>
-        <w:t>Аудиоплеер (программа для воспроизведения аудиофайлов) призван</w:t>
-      </w:r>
-      <w:r>
-        <w:rPr>
-          <w:rFonts w:eastAsia="Calibri"/>
-        </w:rPr>
-        <w:t xml:space="preserve"> максимально облегчить процесс </w:t>
-      </w:r>
-      <w:r>
-        <w:rPr>
-          <w:rFonts w:eastAsia="Calibri"/>
-        </w:rPr>
-        <w:t>воспроизведения аудиофайлов,</w:t>
-      </w:r>
-      <w:r>
-        <w:rPr>
-          <w:rFonts w:eastAsia="Calibri"/>
-        </w:rPr>
-        <w:t xml:space="preserve"> </w:t>
-      </w:r>
-      <w:r>
-        <w:rPr>
-          <w:rFonts w:eastAsia="Calibri"/>
-        </w:rPr>
-        <w:t>также на экономию времени</w:t>
-      </w:r>
-      <w:r>
-        <w:rPr>
-          <w:rFonts w:eastAsia="Calibri"/>
-        </w:rPr>
-        <w:t xml:space="preserve"> на оптимальную настройку отображени</w:t>
-      </w:r>
-      <w:r>
-        <w:rPr>
-          <w:rFonts w:eastAsia="Calibri"/>
-        </w:rPr>
-        <w:t>я и поиска нужного файла</w:t>
-      </w:r>
-      <w:r>
-        <w:rPr>
-          <w:rFonts w:eastAsia="Calibri"/>
-        </w:rPr>
-        <w:t xml:space="preserve"> (функция </w:t>
-      </w:r>
-      <w:r>
-        <w:rPr>
-          <w:rFonts w:eastAsia="Calibri"/>
-        </w:rPr>
-        <w:t>Поиск</w:t>
-      </w:r>
-      <w:r>
-        <w:rPr>
-          <w:rFonts w:eastAsia="Calibri"/>
-        </w:rPr>
-        <w:t>)</w:t>
-      </w:r>
-      <w:r>
-        <w:rPr>
-          <w:rFonts w:eastAsia="Calibri"/>
-        </w:rPr>
-        <w:t xml:space="preserve">. Возможно, стоит </w:t>
-      </w:r>
-      <w:r>
-        <w:rPr>
-          <w:rFonts w:eastAsia="Calibri"/>
-        </w:rPr>
-        <w:t>ради пробы установить на ПК</w:t>
-      </w:r>
-      <w:r>
-        <w:rPr>
-          <w:rFonts w:eastAsia="Calibri"/>
-        </w:rPr>
-        <w:t xml:space="preserve"> не</w:t>
-      </w:r>
-      <w:r>
-        <w:rPr>
-          <w:rFonts w:eastAsia="Calibri"/>
-        </w:rPr>
-        <w:t>сколько программ для воспроизведения аудиофайлов</w:t>
-      </w:r>
-      <w:r>
-        <w:rPr>
-          <w:rFonts w:eastAsia="Calibri"/>
-        </w:rPr>
-        <w:t xml:space="preserve"> и облегчить себе </w:t>
-      </w:r>
-      <w:r>
-        <w:rPr>
-          <w:rFonts w:eastAsia="Calibri"/>
-        </w:rPr>
-        <w:t>процесс воспроизведения нужных для пользователя аудиофайлов</w:t>
-      </w:r>
-      <w:r>
-        <w:rPr>
-          <w:rFonts w:eastAsia="Calibri"/>
-        </w:rPr>
-        <w:t>.</w:t>
-      </w:r>
-    </w:p>
-    <w:p>
-      <w:pPr>
-        <w:ind w:firstLine="567"/>
-        <w:rPr>
-          <w:rFonts w:eastAsia="Calibri"/>
-          <w:lang w:val="en-US"/>
-        </w:rPr>
-      </w:pPr>
-      <w:r>
-        <w:rPr>
-          <w:rFonts w:eastAsia="Calibri"/>
-        </w:rPr>
-        <w:t>На данный момент существует большое количество различных аналогов.</w:t>
-      </w:r>
-      <w:r>
-        <w:t xml:space="preserve"> </w:t>
-      </w:r>
-      <w:r>
-        <w:rPr>
-          <w:rFonts w:eastAsia="Calibri"/>
-          <w:lang w:val="en-US"/>
-        </w:rPr>
-        <w:t xml:space="preserve">Winamp Full, </w:t>
-      </w:r>
-      <w:r>
-        <w:rPr>
-          <w:rFonts w:eastAsia="Calibri"/>
-          <w:lang w:val="en-US"/>
-        </w:rPr>
-        <w:t>JetAudio, AlbumPlayer, KMPlayer, Windows Media Player, Media Player Classic, VLC Media Player, AIMP, aTunes, foobar2000, Songbird, TagScanner</w:t>
-      </w:r>
-      <w:r>
-        <w:rPr>
-          <w:rFonts w:eastAsia="Calibri"/>
-          <w:lang w:val="en-US"/>
-        </w:rPr>
-        <w:t>.</w:t>
-      </w:r>
-    </w:p>
-    <w:p>
-      <w:pPr>
-        <w:rPr>
-          <w:lang w:val="en-US"/>
-        </w:rPr>
-      </w:pPr>
-    </w:p>
-    <w:p>
-      <w:pPr>
-        <w:rPr>
-          <w:lang w:val="en-US"/>
-        </w:rPr>
-      </w:pPr>
-    </w:p>
-    <w:p>
-      <w:pPr>
-        <w:rPr>
-          <w:lang w:val="en-US"/>
-        </w:rPr>
-      </w:pPr>
-    </w:p>
-    <w:p>
-      <w:pPr>
-        <w:rPr>
-          <w:lang w:val="en-US"/>
-        </w:rPr>
-      </w:pPr>
-    </w:p>
-    <w:p>
-      <w:pPr>
-        <w:rPr>
-          <w:lang w:val="en-US"/>
-        </w:rPr>
-      </w:pPr>
-    </w:p>
-    <w:p>
-      <w:pPr>
-        <w:rPr>
-          <w:lang w:val="en-US"/>
-        </w:rPr>
-      </w:pPr>
-    </w:p>
-    <w:p>
-      <w:pPr>
-        <w:rPr>
-          <w:lang w:val="en-US"/>
-        </w:rPr>
-      </w:pPr>
-    </w:p>
-    <w:p>
-      <w:pPr>
-        <w:rPr>
-          <w:lang w:val="en-US"/>
-        </w:rPr>
-      </w:pPr>
-    </w:p>
-    <w:p>
-      <w:pPr>
-        <w:rPr>
-          <w:lang w:val="en-US"/>
-        </w:rPr>
-      </w:pPr>
-    </w:p>
-    <w:p>
-      <w:pPr>
-        <w:rPr>
-          <w:lang w:val="en-US"/>
-        </w:rPr>
-      </w:pPr>
-    </w:p>
-    <w:p>
-      <w:pPr>
-        <w:rPr>
-          <w:lang w:val="en-US"/>
-        </w:rPr>
-      </w:pPr>
-    </w:p>
-    <w:p>
-      <w:pPr>
-        <w:rPr>
-          <w:lang w:val="en-US"/>
-        </w:rPr>
-      </w:pPr>
-    </w:p>
-    <w:p>
-      <w:pPr>
-        <w:rPr>
-          <w:lang w:val="en-US"/>
-        </w:rPr>
-      </w:pPr>
-    </w:p>
-    <w:p>
-      <w:pPr>
-        <w:rPr>
-          <w:lang w:val="en-US"/>
-        </w:rPr>
-      </w:pPr>
-    </w:p>
-    <w:p>
-      <w:pPr>
-        <w:rPr>
-          <w:lang w:val="en-US"/>
-        </w:rPr>
-      </w:pPr>
-    </w:p>
+      <w:commentRangeEnd w:id="3"/>
+      <w:r>
+        <w:rPr>
+          <w:rStyle w:val="a5"/>
+        </w:rPr>
+        <w:commentReference w:id="3"/>
+      </w:r>
+    </w:p>
+    <w:p/>
+    <w:p/>
+    <w:p/>
+    <w:p/>
+    <w:p/>
+    <w:p/>
+    <w:p/>
+    <w:p/>
+    <w:p/>
+    <w:p/>
+    <w:p/>
+    <w:p/>
+    <w:p/>
+    <w:p/>
+    <w:p/>
     <w:p>
       <w:pPr>
         <w:keepNext/>
@@ -1465,7 +1184,7 @@
           <w:sz w:val="32"/>
         </w:rPr>
       </w:pPr>
-      <w:bookmarkStart w:id="2" w:name="_Toc402190758"/>
+      <w:bookmarkStart w:id="4" w:name="_Toc402190758"/>
       <w:r>
         <w:rPr>
           <w:rFonts w:eastAsia="Times New Roman"/>
@@ -1477,7 +1196,7 @@
         <w:lastRenderedPageBreak/>
         <w:t>1 Обзор литературы</w:t>
       </w:r>
-      <w:bookmarkEnd w:id="2"/>
+      <w:bookmarkEnd w:id="4"/>
     </w:p>
     <w:p>
       <w:pPr>
@@ -1493,24 +1212,25 @@
           <w:rFonts w:eastAsia="Calibri"/>
         </w:rPr>
       </w:pPr>
-      <w:r>
-        <w:rPr>
-          <w:rFonts w:eastAsia="Calibri"/>
-        </w:rPr>
-        <w:t xml:space="preserve">Наиболее популярным форматом аудиофайлов является </w:t>
-      </w:r>
-      <w:r>
-        <w:rPr>
-          <w:rFonts w:eastAsia="Calibri"/>
-          <w:lang w:val="en-US"/>
-        </w:rPr>
-        <w:t>MP</w:t>
-      </w:r>
-      <w:r>
-        <w:rPr>
-          <w:rFonts w:eastAsia="Calibri"/>
-        </w:rPr>
-        <w:t xml:space="preserve">3. </w:t>
+      <w:commentRangeStart w:id="5"/>
+      <w:r>
+        <w:rPr>
+          <w:rFonts w:eastAsia="Calibri"/>
+        </w:rPr>
+        <w:t xml:space="preserve">Наиболее </w:t>
+      </w:r>
+      <w:commentRangeEnd w:id="5"/>
+      <w:r>
+        <w:rPr>
+          <w:rStyle w:val="a5"/>
+        </w:rPr>
+        <w:commentReference w:id="5"/>
+      </w:r>
+      <w:r>
+        <w:rPr>
+          <w:rFonts w:eastAsia="Calibri"/>
+        </w:rPr>
+        <w:t xml:space="preserve">популярным форматом аудиофайлов является MP3. </w:t>
       </w:r>
       <w:r>
         <w:rPr>
@@ -1570,7 +1290,6 @@
           <w:rFonts w:eastAsia="Calibri"/>
           <w:bCs/>
           <w:iCs/>
-          <w:lang w:val="en"/>
         </w:rPr>
         <w:t>Id</w:t>
       </w:r>
@@ -1578,39 +1297,8 @@
         <w:rPr>
           <w:rFonts w:eastAsia="Calibri"/>
           <w:iCs/>
-          <w:lang w:val="en"/>
-        </w:rPr>
-        <w:t>entify</w:t>
-      </w:r>
-      <w:r>
-        <w:rPr>
-          <w:rFonts w:eastAsia="Calibri"/>
-          <w:iCs/>
-        </w:rPr>
-        <w:t xml:space="preserve"> </w:t>
-      </w:r>
-      <w:r>
-        <w:rPr>
-          <w:rFonts w:eastAsia="Calibri"/>
-          <w:iCs/>
-          <w:lang w:val="en"/>
-        </w:rPr>
-        <w:t>an</w:t>
-      </w:r>
-      <w:r>
-        <w:rPr>
-          <w:rFonts w:eastAsia="Calibri"/>
-          <w:iCs/>
-        </w:rPr>
-        <w:t xml:space="preserve"> </w:t>
-      </w:r>
-      <w:r>
-        <w:rPr>
-          <w:rFonts w:eastAsia="Calibri"/>
-          <w:iCs/>
-          <w:lang w:val="en"/>
-        </w:rPr>
-        <w:t>MP</w:t>
+        </w:rPr>
+        <w:t>entify an MP</w:t>
       </w:r>
       <w:r>
         <w:rPr>
@@ -1638,31 +1326,7 @@
         <w:rPr>
           <w:rFonts w:eastAsia="Calibri"/>
         </w:rPr>
-        <w:t xml:space="preserve">Файл, содержащий такой тег, начинается последовательностью символов </w:t>
-      </w:r>
-      <w:r>
-        <w:rPr>
-          <w:rFonts w:eastAsia="Calibri"/>
-        </w:rPr>
-        <w:t>«ID3»</w:t>
-      </w:r>
-      <w:r>
-        <w:rPr>
-          <w:rFonts w:eastAsia="Calibri"/>
-        </w:rPr>
-        <w:t>.</w:t>
-      </w:r>
-      <w:r>
-        <w:rPr>
-          <w:rFonts w:eastAsia="Calibri"/>
-        </w:rPr>
-        <w:t xml:space="preserve"> Э</w:t>
-      </w:r>
-      <w:r>
-        <w:rPr>
-          <w:rFonts w:eastAsia="Calibri"/>
-        </w:rPr>
-        <w:t>ти символы являются частью заголовка</w:t>
+        <w:t>Файл, содержащий такой тег, начинается последовательностью символов «ID3». Эти символы являются частью заголовка</w:t>
       </w:r>
       <w:r>
         <w:rPr>
@@ -1698,11 +1362,25 @@
           <w:rFonts w:eastAsia="Calibri"/>
         </w:rPr>
       </w:pPr>
-      <w:r>
-        <w:rPr>
-          <w:rFonts w:eastAsia="Calibri"/>
-        </w:rPr>
-        <w:t>Для выявления наиболее важных характеристик разрабатываемого программного продукта следует провести анализ программ</w:t>
+      <w:commentRangeStart w:id="6"/>
+      <w:r>
+        <w:rPr>
+          <w:rFonts w:eastAsia="Calibri"/>
+        </w:rPr>
+        <w:t xml:space="preserve">Для выявления наиболее </w:t>
+      </w:r>
+      <w:commentRangeEnd w:id="6"/>
+      <w:r>
+        <w:rPr>
+          <w:rStyle w:val="a5"/>
+        </w:rPr>
+        <w:commentReference w:id="6"/>
+      </w:r>
+      <w:r>
+        <w:rPr>
+          <w:rFonts w:eastAsia="Calibri"/>
+        </w:rPr>
+        <w:t>важных характеристик разрабатываемого программного продукта следует провести анализ программ</w:t>
       </w:r>
       <w:r>
         <w:rPr>
@@ -1725,66 +1403,8 @@
       <w:r>
         <w:rPr>
           <w:rFonts w:eastAsia="Calibri"/>
-          <w:lang w:val="en-US"/>
-        </w:rPr>
-        <w:t>Windows</w:t>
-      </w:r>
-      <w:r>
-        <w:rPr>
-          <w:rFonts w:eastAsia="Calibri"/>
-        </w:rPr>
-        <w:t xml:space="preserve"> </w:t>
-      </w:r>
-      <w:r>
-        <w:rPr>
-          <w:rFonts w:eastAsia="Calibri"/>
-          <w:lang w:val="en-US"/>
-        </w:rPr>
-        <w:t>Media</w:t>
-      </w:r>
-      <w:r>
-        <w:rPr>
-          <w:rFonts w:eastAsia="Calibri"/>
-        </w:rPr>
-        <w:t xml:space="preserve"> </w:t>
-      </w:r>
-      <w:r>
-        <w:rPr>
-          <w:rFonts w:eastAsia="Calibri"/>
-          <w:lang w:val="en-US"/>
-        </w:rPr>
-        <w:t>Player</w:t>
-      </w:r>
-      <w:r>
-        <w:rPr>
-          <w:rFonts w:eastAsia="Calibri"/>
-        </w:rPr>
-        <w:t xml:space="preserve"> 11 </w:t>
-      </w:r>
-      <w:r>
-        <w:rPr>
-          <w:rFonts w:eastAsia="Calibri"/>
-        </w:rPr>
-        <w:t>компании</w:t>
-      </w:r>
-      <w:r>
-        <w:rPr>
-          <w:rFonts w:eastAsia="Calibri"/>
-        </w:rPr>
-        <w:t xml:space="preserve"> </w:t>
-      </w:r>
-      <w:r>
-        <w:rPr>
-          <w:rFonts w:eastAsia="Calibri"/>
-          <w:lang w:val="en-US"/>
-        </w:rPr>
-        <w:t>Microsoft</w:t>
-      </w:r>
-      <w:r>
-        <w:rPr>
-          <w:rFonts w:eastAsia="Calibri"/>
-        </w:rPr>
-        <w:t>.</w:t>
+        </w:rPr>
+        <w:t>Windows Media Player 11 компании Microsoft.</w:t>
       </w:r>
     </w:p>
     <w:p>
@@ -1798,20 +1418,7 @@
         <w:rPr>
           <w:rFonts w:eastAsia="Calibri"/>
         </w:rPr>
-        <w:t xml:space="preserve">Встроенный медиа проигрыватель, поставляемый вместе с ОС </w:t>
-      </w:r>
-      <w:r>
-        <w:rPr>
-          <w:rFonts w:eastAsia="Calibri"/>
-          <w:lang w:val="en-US"/>
-        </w:rPr>
-        <w:t>Windows</w:t>
-      </w:r>
-      <w:r>
-        <w:rPr>
-          <w:rFonts w:eastAsia="Calibri"/>
-        </w:rPr>
-        <w:t>. Позволяет воспроизводить большинство типов аудио и видео файлов. При первом запуске проигрывателя он автоматически выполняет поиск определенных папок по умолчанию, расположенных в библиотеках «Музыка», «Видео», «Изображения» и «ТВ-записи» на компьютере. Если добавить или удалить файлы в этих библиотеках мультимедиа, проигрыватель автоматически обновит доступные мультимедийные файлы. Можно также добавить в библиотеки Windows новые папки, расположенные в другом месте на компьютере или на съемных запоминающих устройствах. При воспроизведении мультимедийного файла, хранящегося на компьютере или на съемном запоминающем устройстве, файл автоматически добавляется в библиотеку проигрывателя, поэтому можно обращаться к этому файлу непосредственно из проигрывателя. Если на компьютере имеется не отслеживаемая папка с мультимедийными файлами, можно включить ее в одну из библиотек Windows, чтобы проигрыватель мог выполнять в ней поиск.</w:t>
+        <w:t>Встроенный медиа проигрыватель, поставляемый вместе с ОС Windows. Позволяет воспроизводить большинство типов аудио и видео файлов. При первом запуске проигрывателя он автоматически выполняет поиск определенных папок по умолчанию, расположенных в библиотеках «Музыка», «Видео», «Изображения» и «ТВ-записи» на компьютере. Если добавить или удалить файлы в этих библиотеках мультимедиа, проигрыватель автоматически обновит доступные мультимедийные файлы. Можно также добавить в библиотеки Windows новые папки, расположенные в другом месте на компьютере или на съемных запоминающих устройствах. При воспроизведении мультимедийного файла, хранящегося на компьютере или на съемном запоминающем устройстве, файл автоматически добавляется в библиотеку проигрывателя, поэтому можно обращаться к этому файлу непосредственно из проигрывателя. Если на компьютере имеется не отслеживаемая папка с мультимедийными файлами, можно включить ее в одну из библиотек Windows, чтобы проигрыватель мог выполнять в ней поиск.</w:t>
       </w:r>
     </w:p>
     <w:p>
@@ -1821,6 +1428,7 @@
           <w:rFonts w:eastAsia="Calibri"/>
         </w:rPr>
       </w:pPr>
+      <w:commentRangeStart w:id="7"/>
       <w:r>
         <w:rPr>
           <w:rFonts w:eastAsia="Calibri"/>
@@ -1922,6 +1530,13 @@
         </w:rPr>
         <w:t>Freemium – бизнес-модель, которая заключается в предложении воспользоваться компьютерной игрой, программным продуктом или услугой бесплатно, в то время как расширенные (улучшенная, премиум) функции продукта, его дополнительная функциональность или сервисы, другие продукты связанные с основным — всё это предлагается за дополнительную плату, на основе популярности основного бесплатного продукта.</w:t>
       </w:r>
+      <w:commentRangeEnd w:id="7"/>
+      <w:r>
+        <w:rPr>
+          <w:rStyle w:val="a5"/>
+        </w:rPr>
+        <w:commentReference w:id="7"/>
+      </w:r>
     </w:p>
     <w:p>
       <w:pPr>
@@ -1930,6 +1545,7 @@
           <w:rFonts w:eastAsia="Calibri"/>
         </w:rPr>
       </w:pPr>
+      <w:commentRangeStart w:id="8"/>
       <w:r>
         <w:rPr>
           <w:rFonts w:eastAsia="Calibri"/>
@@ -2008,21 +1624,8 @@
       <w:r>
         <w:rPr>
           <w:rFonts w:eastAsia="Calibri"/>
-          <w:lang w:val="en-US"/>
-        </w:rPr>
-        <w:t>MP</w:t>
-      </w:r>
-      <w:r>
-        <w:rPr>
-          <w:rFonts w:eastAsia="Calibri"/>
-        </w:rPr>
-        <w:t>3</w:t>
-      </w:r>
-      <w:r>
-        <w:rPr>
-          <w:rFonts w:eastAsia="Calibri"/>
-        </w:rPr>
-        <w:t xml:space="preserve"> или</w:t>
+        </w:rPr>
+        <w:t>MP3 или</w:t>
       </w:r>
       <w:r>
         <w:rPr>
@@ -2033,7 +1636,6 @@
       <w:r>
         <w:rPr>
           <w:rFonts w:eastAsia="Calibri"/>
-          <w:lang w:val="en-US"/>
         </w:rPr>
         <w:t>WAV</w:t>
       </w:r>
@@ -2102,13 +1704,19 @@
         </w:rPr>
         <w:t>.</w:t>
       </w:r>
+      <w:commentRangeEnd w:id="8"/>
+      <w:r>
+        <w:rPr>
+          <w:rStyle w:val="a5"/>
+        </w:rPr>
+        <w:commentReference w:id="8"/>
+      </w:r>
     </w:p>
     <w:p>
       <w:pPr>
         <w:ind w:firstLine="567"/>
         <w:rPr>
           <w:rFonts w:eastAsia="Calibri"/>
-          <w:lang w:val="be-BY"/>
         </w:rPr>
       </w:pPr>
       <w:r>
@@ -2120,60 +1728,40 @@
       <w:r>
         <w:rPr>
           <w:rFonts w:eastAsia="Calibri"/>
-          <w:lang w:val="be-BY"/>
-        </w:rPr>
-        <w:t>воспро</w:t>
-      </w:r>
-      <w:r>
-        <w:rPr>
-          <w:rFonts w:eastAsia="Calibri"/>
-        </w:rPr>
-        <w:t>изведения и каталогизации аудиофайлов</w:t>
-      </w:r>
-      <w:r>
-        <w:rPr>
-          <w:rFonts w:eastAsia="Calibri"/>
-        </w:rPr>
-        <w:t>. Будут подключены сторонние библиотеки для распознания текста. Средой разработки выбран</w:t>
-      </w:r>
-      <w:r>
-        <w:rPr>
-          <w:rFonts w:eastAsia="Calibri"/>
-        </w:rPr>
-        <w:t xml:space="preserve"> </w:t>
-      </w:r>
-      <w:r>
-        <w:rPr>
-          <w:rFonts w:eastAsia="Calibri"/>
-          <w:lang w:val="en-US"/>
-        </w:rPr>
-        <w:t>Microsoft</w:t>
-      </w:r>
-      <w:r>
-        <w:rPr>
-          <w:rFonts w:eastAsia="Calibri"/>
-        </w:rPr>
-        <w:t xml:space="preserve"> </w:t>
-      </w:r>
-      <w:r>
-        <w:rPr>
-          <w:rFonts w:eastAsia="Calibri"/>
-          <w:lang w:val="en-US"/>
-        </w:rPr>
-        <w:t>Visual</w:t>
-      </w:r>
-      <w:r>
-        <w:rPr>
-          <w:rFonts w:eastAsia="Calibri"/>
-        </w:rPr>
-        <w:t xml:space="preserve"> </w:t>
-      </w:r>
-      <w:r>
-        <w:rPr>
-          <w:rFonts w:eastAsia="Calibri"/>
-          <w:lang w:val="en-US"/>
-        </w:rPr>
-        <w:t>Studio</w:t>
+        </w:rPr>
+        <w:t>воспроизведения и каталогизации аудиофайлов</w:t>
+      </w:r>
+      <w:r>
+        <w:rPr>
+          <w:rFonts w:eastAsia="Calibri"/>
+        </w:rPr>
+        <w:t xml:space="preserve">. Будут подключены </w:t>
+      </w:r>
+      <w:commentRangeStart w:id="9"/>
+      <w:r>
+        <w:rPr>
+          <w:rFonts w:eastAsia="Calibri"/>
+        </w:rPr>
+        <w:t>сторонние библиотеки для распознания текста</w:t>
+      </w:r>
+      <w:commentRangeEnd w:id="9"/>
+      <w:r>
+        <w:rPr>
+          <w:rStyle w:val="a5"/>
+        </w:rPr>
+        <w:commentReference w:id="9"/>
+      </w:r>
+      <w:r>
+        <w:rPr>
+          <w:rFonts w:eastAsia="Calibri"/>
+        </w:rPr>
+        <w:t>. Средой разработки выбран</w:t>
+      </w:r>
+      <w:r>
+        <w:rPr>
+          <w:rFonts w:eastAsia="Calibri"/>
+        </w:rPr>
+        <w:t xml:space="preserve"> Microsoft Visual Studio</w:t>
       </w:r>
       <w:r>
         <w:rPr>
@@ -2185,73 +1773,25 @@
         <w:rPr>
           <w:rFonts w:eastAsia="Calibri"/>
         </w:rPr>
-        <w:t xml:space="preserve"> </w:t>
-      </w:r>
-      <w:r>
-        <w:rPr>
-          <w:rFonts w:eastAsia="Calibri"/>
-          <w:lang w:val="be-BY"/>
-        </w:rPr>
-        <w:t xml:space="preserve">В качестве базы данных будет </w:t>
-      </w:r>
-      <w:r>
-        <w:rPr>
-          <w:rFonts w:eastAsia="Calibri"/>
-        </w:rPr>
-        <w:t xml:space="preserve">использоваться </w:t>
-      </w:r>
-      <w:r>
-        <w:rPr>
-          <w:rFonts w:eastAsia="Calibri"/>
-          <w:lang w:val="en-US"/>
-        </w:rPr>
-        <w:t>MS</w:t>
-      </w:r>
-      <w:r>
-        <w:rPr>
-          <w:rFonts w:eastAsia="Calibri"/>
-        </w:rPr>
-        <w:t xml:space="preserve"> </w:t>
-      </w:r>
-      <w:r>
-        <w:rPr>
-          <w:rFonts w:eastAsia="Calibri"/>
-          <w:lang w:val="en-US"/>
-        </w:rPr>
-        <w:t>SQL</w:t>
-      </w:r>
-      <w:r>
-        <w:rPr>
-          <w:rFonts w:eastAsia="Calibri"/>
-          <w:lang w:val="be-BY"/>
-        </w:rPr>
-        <w:t xml:space="preserve">, </w:t>
-      </w:r>
-      <w:r>
-        <w:rPr>
-          <w:rFonts w:eastAsia="Calibri"/>
-        </w:rPr>
-        <w:t xml:space="preserve">а в качестве технологии доступа к БД будем использовать </w:t>
-      </w:r>
-      <w:r>
-        <w:rPr>
-          <w:rFonts w:eastAsia="Calibri"/>
-          <w:lang w:val="en-US"/>
-        </w:rPr>
-        <w:t>Entity</w:t>
-      </w:r>
-      <w:r>
-        <w:rPr>
-          <w:rFonts w:eastAsia="Calibri"/>
-        </w:rPr>
-        <w:t xml:space="preserve"> </w:t>
-      </w:r>
-      <w:r>
-        <w:rPr>
-          <w:rFonts w:eastAsia="Calibri"/>
-          <w:lang w:val="en-US"/>
-        </w:rPr>
-        <w:t>Framework</w:t>
+        <w:t xml:space="preserve"> В качестве базы данных будет использоваться MS SQL, а в качестве технологии доступа к БД будем использовать Entity Framework.</w:t>
+      </w:r>
+      <w:r>
+        <w:rPr>
+          <w:rFonts w:eastAsia="Calibri"/>
+        </w:rPr>
+        <w:t xml:space="preserve"> Реализовываться приложение б</w:t>
+      </w:r>
+      <w:r>
+        <w:rPr>
+          <w:rFonts w:eastAsia="Calibri"/>
+        </w:rPr>
+        <w:t xml:space="preserve">удем </w:t>
+      </w:r>
+      <w:r>
+        <w:rPr>
+          <w:rFonts w:eastAsia="Calibri"/>
+        </w:rPr>
+        <w:t>на языке С#</w:t>
       </w:r>
       <w:r>
         <w:rPr>
@@ -2259,248 +1799,38 @@
         </w:rPr>
         <w:t>.</w:t>
       </w:r>
-      <w:r>
-        <w:rPr>
-          <w:rFonts w:eastAsia="Calibri"/>
-        </w:rPr>
-        <w:t xml:space="preserve"> Реализовываться приложение б</w:t>
-      </w:r>
-      <w:r>
-        <w:rPr>
-          <w:rFonts w:eastAsia="Calibri"/>
-        </w:rPr>
-        <w:t xml:space="preserve">удем </w:t>
-      </w:r>
-      <w:r>
-        <w:rPr>
-          <w:rFonts w:eastAsia="Calibri"/>
-        </w:rPr>
-        <w:t>на языке С#</w:t>
-      </w:r>
-      <w:r>
-        <w:rPr>
-          <w:rFonts w:eastAsia="Calibri"/>
-        </w:rPr>
-        <w:t>.</w:t>
-      </w:r>
-    </w:p>
-    <w:p>
-      <w:pPr>
-        <w:rPr>
-          <w:lang w:val="be-BY"/>
-        </w:rPr>
-      </w:pPr>
-    </w:p>
-    <w:p>
-      <w:pPr>
-        <w:rPr>
-          <w:lang w:val="be-BY"/>
-        </w:rPr>
-      </w:pPr>
-    </w:p>
-    <w:p>
-      <w:pPr>
-        <w:rPr>
-          <w:lang w:val="be-BY"/>
-        </w:rPr>
-      </w:pPr>
-    </w:p>
-    <w:p>
-      <w:pPr>
-        <w:rPr>
-          <w:lang w:val="be-BY"/>
-        </w:rPr>
-      </w:pPr>
-    </w:p>
-    <w:p>
-      <w:pPr>
-        <w:rPr>
-          <w:lang w:val="be-BY"/>
-        </w:rPr>
-      </w:pPr>
-    </w:p>
-    <w:p>
-      <w:pPr>
-        <w:rPr>
-          <w:lang w:val="be-BY"/>
-        </w:rPr>
-      </w:pPr>
-    </w:p>
-    <w:p>
-      <w:pPr>
-        <w:rPr>
-          <w:lang w:val="be-BY"/>
-        </w:rPr>
-      </w:pPr>
-    </w:p>
-    <w:p>
-      <w:pPr>
-        <w:rPr>
-          <w:lang w:val="be-BY"/>
-        </w:rPr>
-      </w:pPr>
-    </w:p>
-    <w:p>
-      <w:pPr>
-        <w:rPr>
-          <w:lang w:val="be-BY"/>
-        </w:rPr>
-      </w:pPr>
-    </w:p>
-    <w:p>
-      <w:pPr>
-        <w:rPr>
-          <w:lang w:val="be-BY"/>
-        </w:rPr>
-      </w:pPr>
-    </w:p>
-    <w:p>
-      <w:pPr>
-        <w:rPr>
-          <w:lang w:val="be-BY"/>
-        </w:rPr>
-      </w:pPr>
-    </w:p>
-    <w:p>
-      <w:pPr>
-        <w:rPr>
-          <w:lang w:val="be-BY"/>
-        </w:rPr>
-      </w:pPr>
-    </w:p>
-    <w:p>
-      <w:pPr>
-        <w:rPr>
-          <w:lang w:val="be-BY"/>
-        </w:rPr>
-      </w:pPr>
-    </w:p>
-    <w:p>
-      <w:pPr>
-        <w:rPr>
-          <w:lang w:val="be-BY"/>
-        </w:rPr>
-      </w:pPr>
-    </w:p>
-    <w:p>
-      <w:pPr>
-        <w:rPr>
-          <w:lang w:val="be-BY"/>
-        </w:rPr>
-      </w:pPr>
-    </w:p>
-    <w:p>
-      <w:pPr>
-        <w:rPr>
-          <w:lang w:val="be-BY"/>
-        </w:rPr>
-      </w:pPr>
-    </w:p>
-    <w:p>
-      <w:pPr>
-        <w:rPr>
-          <w:lang w:val="be-BY"/>
-        </w:rPr>
-      </w:pPr>
-    </w:p>
-    <w:p>
-      <w:pPr>
-        <w:rPr>
-          <w:lang w:val="be-BY"/>
-        </w:rPr>
-      </w:pPr>
-    </w:p>
-    <w:p>
-      <w:pPr>
-        <w:rPr>
-          <w:lang w:val="be-BY"/>
-        </w:rPr>
-      </w:pPr>
-    </w:p>
-    <w:p>
-      <w:pPr>
-        <w:rPr>
-          <w:lang w:val="be-BY"/>
-        </w:rPr>
-      </w:pPr>
-    </w:p>
-    <w:p>
-      <w:pPr>
-        <w:rPr>
-          <w:lang w:val="be-BY"/>
-        </w:rPr>
-      </w:pPr>
-    </w:p>
-    <w:p>
-      <w:pPr>
-        <w:rPr>
-          <w:lang w:val="be-BY"/>
-        </w:rPr>
-      </w:pPr>
-    </w:p>
-    <w:p>
-      <w:pPr>
-        <w:rPr>
-          <w:lang w:val="be-BY"/>
-        </w:rPr>
-      </w:pPr>
-    </w:p>
-    <w:p>
-      <w:pPr>
-        <w:rPr>
-          <w:lang w:val="be-BY"/>
-        </w:rPr>
-      </w:pPr>
-    </w:p>
-    <w:p>
-      <w:pPr>
-        <w:rPr>
-          <w:lang w:val="be-BY"/>
-        </w:rPr>
-      </w:pPr>
-    </w:p>
-    <w:p>
-      <w:pPr>
-        <w:rPr>
-          <w:lang w:val="be-BY"/>
-        </w:rPr>
-      </w:pPr>
-    </w:p>
-    <w:p>
-      <w:pPr>
-        <w:rPr>
-          <w:lang w:val="be-BY"/>
-        </w:rPr>
-      </w:pPr>
-    </w:p>
-    <w:p>
-      <w:pPr>
-        <w:rPr>
-          <w:lang w:val="be-BY"/>
-        </w:rPr>
-      </w:pPr>
-    </w:p>
-    <w:p>
-      <w:pPr>
-        <w:rPr>
-          <w:lang w:val="be-BY"/>
-        </w:rPr>
-      </w:pPr>
-    </w:p>
-    <w:p>
-      <w:pPr>
-        <w:rPr>
-          <w:lang w:val="be-BY"/>
-        </w:rPr>
-      </w:pPr>
-    </w:p>
-    <w:p>
-      <w:pPr>
-        <w:rPr>
-          <w:lang w:val="be-BY"/>
-        </w:rPr>
-      </w:pPr>
-    </w:p>
+    </w:p>
+    <w:p/>
+    <w:p/>
+    <w:p/>
+    <w:p/>
+    <w:p/>
+    <w:p/>
+    <w:p/>
+    <w:p/>
+    <w:p/>
+    <w:p/>
+    <w:p/>
+    <w:p/>
+    <w:p/>
+    <w:p/>
+    <w:p/>
+    <w:p/>
+    <w:p/>
+    <w:p/>
+    <w:p/>
+    <w:p/>
+    <w:p/>
+    <w:p/>
+    <w:p/>
+    <w:p/>
+    <w:p/>
+    <w:p/>
+    <w:p/>
+    <w:p/>
+    <w:p/>
+    <w:p/>
+    <w:p/>
     <w:p>
       <w:pPr>
         <w:keepNext/>
@@ -2527,7 +1857,7 @@
         <w:lastRenderedPageBreak/>
         <w:t xml:space="preserve">2 </w:t>
       </w:r>
-      <w:bookmarkStart w:id="3" w:name="_Toc402190759"/>
+      <w:bookmarkStart w:id="10" w:name="_Toc402190759"/>
       <w:r>
         <w:rPr>
           <w:rFonts w:eastAsia="Times New Roman"/>
@@ -2538,7 +1868,7 @@
         </w:rPr>
         <w:t>Структурное проектирование</w:t>
       </w:r>
-      <w:bookmarkEnd w:id="3"/>
+      <w:bookmarkEnd w:id="10"/>
     </w:p>
     <w:p>
       <w:pPr>
@@ -3181,7 +2511,7 @@
           <w:sz w:val="32"/>
         </w:rPr>
       </w:pPr>
-      <w:bookmarkStart w:id="4" w:name="_Toc402190761"/>
+      <w:bookmarkStart w:id="11" w:name="_Toc402190761"/>
       <w:r>
         <w:rPr>
           <w:rFonts w:eastAsia="Times New Roman"/>
@@ -3193,7 +2523,7 @@
         <w:lastRenderedPageBreak/>
         <w:t>4 Тестирование</w:t>
       </w:r>
-      <w:bookmarkEnd w:id="4"/>
+      <w:bookmarkEnd w:id="11"/>
     </w:p>
     <w:p>
       <w:pPr>
@@ -3269,13 +2599,7 @@
         <w:rPr>
           <w:rFonts w:eastAsia="Calibri"/>
         </w:rPr>
-        <w:t>Т</w:t>
-      </w:r>
-      <w:r>
-        <w:rPr>
-          <w:rFonts w:eastAsia="Calibri"/>
-        </w:rPr>
-        <w:t xml:space="preserve">естирование отдельных модулей; </w:t>
+        <w:t xml:space="preserve">Тестирование отдельных модулей; </w:t>
       </w:r>
     </w:p>
     <w:p>
@@ -3389,7 +2713,26 @@
           <w:rFonts w:eastAsia="Calibri"/>
         </w:rPr>
         <w:tab/>
-        <w:t>Тестирование всего приложения проводилось методом ручного тестирования путём многократных запусков, разнообразных оправляемых событиях и моделируемых ошибочных ситуаций.</w:t>
+      </w:r>
+      <w:commentRangeStart w:id="12"/>
+      <w:r>
+        <w:rPr>
+          <w:rFonts w:eastAsia="Calibri"/>
+        </w:rPr>
+        <w:t xml:space="preserve">Тестирование </w:t>
+      </w:r>
+      <w:commentRangeEnd w:id="12"/>
+      <w:r>
+        <w:rPr>
+          <w:rStyle w:val="a5"/>
+        </w:rPr>
+        <w:commentReference w:id="12"/>
+      </w:r>
+      <w:r>
+        <w:rPr>
+          <w:rFonts w:eastAsia="Calibri"/>
+        </w:rPr>
+        <w:t>всего приложения проводилось методом ручного тестирования путём многократных запусков, разнообразных оправляемых событиях и моделируемых ошибочных ситуаций.</w:t>
       </w:r>
     </w:p>
     <w:p>
@@ -3423,8 +2766,253 @@
 </w:document>
 </file>
 
+<file path=word/comments.xml><?xml version="1.0" encoding="utf-8"?>
+<w:comments xmlns:wpc="http://schemas.microsoft.com/office/word/2010/wordprocessingCanvas" xmlns:cx="http://schemas.microsoft.com/office/drawing/2014/chartex" xmlns:cx1="http://schemas.microsoft.com/office/drawing/2015/9/8/chartex" xmlns:cx2="http://schemas.microsoft.com/office/drawing/2015/10/21/chartex" xmlns:cx3="http://schemas.microsoft.com/office/drawing/2016/5/9/chartex" xmlns:cx4="http://schemas.microsoft.com/office/drawing/2016/5/10/chartex" xmlns:cx5="http://schemas.microsoft.com/office/drawing/2016/5/11/chartex" xmlns:mc="http://schemas.openxmlformats.org/markup-compatibility/2006" xmlns:o="urn:schemas-microsoft-com:office:office" xmlns:r="http://schemas.openxmlformats.org/officeDocument/2006/relationships" xmlns:m="http://schemas.openxmlformats.org/officeDocument/2006/math" xmlns:v="urn:schemas-microsoft-com:vml" xmlns:wp14="http://schemas.microsoft.com/office/word/2010/wordprocessingDrawing" xmlns:wp="http://schemas.openxmlformats.org/drawingml/2006/wordprocessingDrawing" xmlns:w10="urn:schemas-microsoft-com:office:word" xmlns:w="http://schemas.openxmlformats.org/wordprocessingml/2006/main" xmlns:w14="http://schemas.microsoft.com/office/word/2010/wordml" xmlns:w15="http://schemas.microsoft.com/office/word/2012/wordml" xmlns:w16se="http://schemas.microsoft.com/office/word/2015/wordml/symex" xmlns:wpg="http://schemas.microsoft.com/office/word/2010/wordprocessingGroup" xmlns:wpi="http://schemas.microsoft.com/office/word/2010/wordprocessingInk" xmlns:wne="http://schemas.microsoft.com/office/word/2006/wordml" xmlns:wps="http://schemas.microsoft.com/office/word/2010/wordprocessingShape" mc:Ignorable="w14 w15 w16se wp14">
+  <w:comment w:id="0" w:author="Siarhei Kuchuk" w:date="2016-10-20T23:57:00Z" w:initials="SK">
+    <w:p>
+      <w:pPr>
+        <w:pStyle w:val="a6"/>
+      </w:pPr>
+      <w:r>
+        <w:rPr>
+          <w:rStyle w:val="a5"/>
+        </w:rPr>
+        <w:annotationRef/>
+      </w:r>
+      <w:r>
+        <w:t>Нет, тема правильная.</w:t>
+      </w:r>
+    </w:p>
+  </w:comment>
+  <w:comment w:id="2" w:author="Siarhei Kuchuk" w:date="2016-10-20T23:58:00Z" w:initials="SK">
+    <w:p>
+      <w:pPr>
+        <w:pStyle w:val="a6"/>
+      </w:pPr>
+      <w:r>
+        <w:rPr>
+          <w:rStyle w:val="a5"/>
+        </w:rPr>
+        <w:annotationRef/>
+      </w:r>
+      <w:r>
+        <w:t>Первая буква большая, вторая маленькая. Отображаться они будут также, но в списке литературы будет все в порядке.</w:t>
+      </w:r>
+    </w:p>
+  </w:comment>
+  <w:comment w:id="3" w:author="Siarhei Kuchuk" w:date="2016-10-20T23:59:00Z" w:initials="SK">
+    <w:p>
+      <w:pPr>
+        <w:pStyle w:val="a6"/>
+      </w:pPr>
+      <w:r>
+        <w:t>Отсутствует структурный элемент – постановка задачи в конце: что собираетесь сделать и с какими функциями.</w:t>
+      </w:r>
+      <w:r>
+        <w:rPr>
+          <w:rStyle w:val="a5"/>
+        </w:rPr>
+        <w:annotationRef/>
+      </w:r>
+    </w:p>
+  </w:comment>
+  <w:comment w:id="5" w:author="Siarhei Kuchuk" w:date="2016-10-21T00:02:00Z" w:initials="SK">
+    <w:p>
+      <w:pPr>
+        <w:pStyle w:val="a6"/>
+      </w:pPr>
+      <w:r>
+        <w:rPr>
+          <w:rStyle w:val="a5"/>
+        </w:rPr>
+        <w:annotationRef/>
+      </w:r>
+      <w:r>
+        <w:rPr>
+          <w:rStyle w:val="a5"/>
+        </w:rPr>
+        <w:t xml:space="preserve">Добавьте подглаву 1.1 Выбор библиотеки для чтения тегов </w:t>
+      </w:r>
+      <w:r>
+        <w:rPr>
+          <w:rStyle w:val="a5"/>
+          <w:lang w:val="en-US"/>
+        </w:rPr>
+        <w:t>MP</w:t>
+      </w:r>
+      <w:r>
+        <w:rPr>
+          <w:rStyle w:val="a5"/>
+        </w:rPr>
+        <w:t>3</w:t>
+      </w:r>
+      <w:r>
+        <w:rPr>
+          <w:rStyle w:val="a5"/>
+        </w:rPr>
+        <w:t xml:space="preserve"> файлов, куда перенесите про </w:t>
+      </w:r>
+      <w:r>
+        <w:rPr>
+          <w:rStyle w:val="a5"/>
+          <w:lang w:val="en-US"/>
+        </w:rPr>
+        <w:t>MP</w:t>
+      </w:r>
+      <w:r>
+        <w:rPr>
+          <w:rStyle w:val="a5"/>
+        </w:rPr>
+        <w:t>3</w:t>
+      </w:r>
+      <w:r>
+        <w:rPr>
+          <w:rStyle w:val="a5"/>
+        </w:rPr>
+        <w:t xml:space="preserve"> и добавьте обзор популярных библиотек для этого и выберите ту, которой будете пользоваться.</w:t>
+      </w:r>
+    </w:p>
+  </w:comment>
+  <w:comment w:id="6" w:author="Siarhei Kuchuk" w:date="2016-10-21T00:06:00Z" w:initials="SK">
+    <w:p>
+      <w:pPr>
+        <w:pStyle w:val="a6"/>
+      </w:pPr>
+      <w:r>
+        <w:rPr>
+          <w:rStyle w:val="a5"/>
+        </w:rPr>
+        <w:annotationRef/>
+      </w:r>
+      <w:r>
+        <w:t>Добавьте подраздел 1.2 Библиотеки мультимедиа для этого всего.</w:t>
+      </w:r>
+    </w:p>
+  </w:comment>
+  <w:comment w:id="7" w:author="Siarhei Kuchuk" w:date="2016-10-21T00:07:00Z" w:initials="SK">
+    <w:p>
+      <w:pPr>
+        <w:pStyle w:val="a6"/>
+      </w:pPr>
+      <w:r>
+        <w:rPr>
+          <w:rStyle w:val="a5"/>
+        </w:rPr>
+        <w:annotationRef/>
+      </w:r>
+      <w:r>
+        <w:t>Лишнее. Обзор литературы – для того, чтобы выбрать как вы будете нечто делать. Посмотреть как у других это сделано.</w:t>
+      </w:r>
+    </w:p>
+  </w:comment>
+  <w:comment w:id="8" w:author="Siarhei Kuchuk" w:date="2016-10-21T00:08:00Z" w:initials="SK">
+    <w:p>
+      <w:pPr>
+        <w:pStyle w:val="a6"/>
+      </w:pPr>
+      <w:r>
+        <w:rPr>
+          <w:rStyle w:val="a5"/>
+        </w:rPr>
+        <w:annotationRef/>
+      </w:r>
+      <w:r>
+        <w:t>К делу не относится.</w:t>
+      </w:r>
+    </w:p>
+  </w:comment>
+  <w:comment w:id="9" w:author="Siarhei Kuchuk" w:date="2016-10-21T00:08:00Z" w:initials="SK">
+    <w:p>
+      <w:pPr>
+        <w:pStyle w:val="a6"/>
+      </w:pPr>
+      <w:r>
+        <w:rPr>
+          <w:rStyle w:val="a5"/>
+        </w:rPr>
+        <w:annotationRef/>
+      </w:r>
+      <w:r>
+        <w:t>Вы здесь уже должны определиться с библиотекой.</w:t>
+      </w:r>
+    </w:p>
+    <w:p>
+      <w:pPr>
+        <w:pStyle w:val="a6"/>
+      </w:pPr>
+    </w:p>
+    <w:p>
+      <w:pPr>
+        <w:pStyle w:val="a6"/>
+      </w:pPr>
+      <w:r>
+        <w:t>Добавьте раздел 1.3 Выбор СУБД и рассмотрите наиболее популярные варианты</w:t>
+      </w:r>
+    </w:p>
+    <w:p>
+      <w:pPr>
+        <w:pStyle w:val="a6"/>
+      </w:pPr>
+      <w:r>
+        <w:t xml:space="preserve">Добавьте раздел 1.4 Выбор </w:t>
+      </w:r>
+      <w:r>
+        <w:rPr>
+          <w:lang w:val="en-US"/>
+        </w:rPr>
+        <w:t>ORM</w:t>
+      </w:r>
+      <w:r>
+        <w:t xml:space="preserve"> фреймворка и рассмотрите популярные варианты наряду с </w:t>
+      </w:r>
+      <w:r>
+        <w:rPr>
+          <w:lang w:val="en-US"/>
+        </w:rPr>
+        <w:t>EF</w:t>
+      </w:r>
+      <w:r>
+        <w:t>-ом и почему они востребованы.</w:t>
+      </w:r>
+    </w:p>
+  </w:comment>
+  <w:comment w:id="12" w:author="Siarhei Kuchuk" w:date="2016-10-21T00:13:00Z" w:initials="SK">
+    <w:p>
+      <w:pPr>
+        <w:pStyle w:val="a6"/>
+      </w:pPr>
+      <w:r>
+        <w:rPr>
+          <w:rStyle w:val="a5"/>
+        </w:rPr>
+        <w:annotationRef/>
+      </w:r>
+      <w:r>
+        <w:t>Добавьте таблицу с тестами</w:t>
+      </w:r>
+      <w:bookmarkStart w:id="13" w:name="_GoBack"/>
+      <w:bookmarkEnd w:id="13"/>
+    </w:p>
+  </w:comment>
+</w:comments>
+</file>
+
+<file path=word/commentsExtended.xml><?xml version="1.0" encoding="utf-8"?>
+<w15:commentsEx xmlns:wpc="http://schemas.microsoft.com/office/word/2010/wordprocessingCanvas" xmlns:cx="http://schemas.microsoft.com/office/drawing/2014/chartex" xmlns:cx1="http://schemas.microsoft.com/office/drawing/2015/9/8/chartex" xmlns:cx2="http://schemas.microsoft.com/office/drawing/2015/10/21/chartex" xmlns:cx3="http://schemas.microsoft.com/office/drawing/2016/5/9/chartex" xmlns:cx4="http://schemas.microsoft.com/office/drawing/2016/5/10/chartex" xmlns:cx5="http://schemas.microsoft.com/office/drawing/2016/5/11/chartex" xmlns:mc="http://schemas.openxmlformats.org/markup-compatibility/2006" xmlns:o="urn:schemas-microsoft-com:office:office" xmlns:r="http://schemas.openxmlformats.org/officeDocument/2006/relationships" xmlns:m="http://schemas.openxmlformats.org/officeDocument/2006/math" xmlns:v="urn:schemas-microsoft-com:vml" xmlns:wp14="http://schemas.microsoft.com/office/word/2010/wordprocessingDrawing" xmlns:wp="http://schemas.openxmlformats.org/drawingml/2006/wordprocessingDrawing" xmlns:w10="urn:schemas-microsoft-com:office:word" xmlns:w="http://schemas.openxmlformats.org/wordprocessingml/2006/main" xmlns:w14="http://schemas.microsoft.com/office/word/2010/wordml" xmlns:w15="http://schemas.microsoft.com/office/word/2012/wordml" xmlns:w16se="http://schemas.microsoft.com/office/word/2015/wordml/symex" xmlns:wpg="http://schemas.microsoft.com/office/word/2010/wordprocessingGroup" xmlns:wpi="http://schemas.microsoft.com/office/word/2010/wordprocessingInk" xmlns:wne="http://schemas.microsoft.com/office/word/2006/wordml" xmlns:wps="http://schemas.microsoft.com/office/word/2010/wordprocessingShape" mc:Ignorable="w14 w15 w16se wp14">
+  <w15:commentEx w15:paraId="3F3DB346" w15:done="0"/>
+  <w15:commentEx w15:paraId="3D136158" w15:done="0"/>
+  <w15:commentEx w15:paraId="2B8A34E7" w15:done="0"/>
+  <w15:commentEx w15:paraId="701C43C7" w15:done="0"/>
+  <w15:commentEx w15:paraId="07611C89" w15:done="0"/>
+  <w15:commentEx w15:paraId="33907555" w15:done="0"/>
+  <w15:commentEx w15:paraId="47F2153F" w15:done="0"/>
+  <w15:commentEx w15:paraId="7CC8F0BC" w15:done="0"/>
+  <w15:commentEx w15:paraId="43C86A70" w15:done="0"/>
+</w15:commentsEx>
+</file>
+
 <file path=word/endnotes.xml><?xml version="1.0" encoding="utf-8"?>
-<w:endnotes xmlns:wpc="http://schemas.microsoft.com/office/word/2010/wordprocessingCanvas" xmlns:mc="http://schemas.openxmlformats.org/markup-compatibility/2006" xmlns:o="urn:schemas-microsoft-com:office:office" xmlns:r="http://schemas.openxmlformats.org/officeDocument/2006/relationships" xmlns:m="http://schemas.openxmlformats.org/officeDocument/2006/math" xmlns:v="urn:schemas-microsoft-com:vml" xmlns:wp14="http://schemas.microsoft.com/office/word/2010/wordprocessingDrawing" xmlns:wp="http://schemas.openxmlformats.org/drawingml/2006/wordprocessingDrawing" xmlns:w10="urn:schemas-microsoft-com:office:word" xmlns:w="http://schemas.openxmlformats.org/wordprocessingml/2006/main" xmlns:w14="http://schemas.microsoft.com/office/word/2010/wordml" xmlns:w15="http://schemas.microsoft.com/office/word/2012/wordml" xmlns:wpg="http://schemas.microsoft.com/office/word/2010/wordprocessingGroup" xmlns:wpi="http://schemas.microsoft.com/office/word/2010/wordprocessingInk" xmlns:wne="http://schemas.microsoft.com/office/word/2006/wordml" xmlns:wps="http://schemas.microsoft.com/office/word/2010/wordprocessingShape" mc:Ignorable="w14 w15 wp14">
+<w:endnotes xmlns:wpc="http://schemas.microsoft.com/office/word/2010/wordprocessingCanvas" xmlns:cx="http://schemas.microsoft.com/office/drawing/2014/chartex" xmlns:cx1="http://schemas.microsoft.com/office/drawing/2015/9/8/chartex" xmlns:cx2="http://schemas.microsoft.com/office/drawing/2015/10/21/chartex" xmlns:cx3="http://schemas.microsoft.com/office/drawing/2016/5/9/chartex" xmlns:cx4="http://schemas.microsoft.com/office/drawing/2016/5/10/chartex" xmlns:cx5="http://schemas.microsoft.com/office/drawing/2016/5/11/chartex" xmlns:mc="http://schemas.openxmlformats.org/markup-compatibility/2006" xmlns:o="urn:schemas-microsoft-com:office:office" xmlns:r="http://schemas.openxmlformats.org/officeDocument/2006/relationships" xmlns:m="http://schemas.openxmlformats.org/officeDocument/2006/math" xmlns:v="urn:schemas-microsoft-com:vml" xmlns:wp14="http://schemas.microsoft.com/office/word/2010/wordprocessingDrawing" xmlns:wp="http://schemas.openxmlformats.org/drawingml/2006/wordprocessingDrawing" xmlns:w10="urn:schemas-microsoft-com:office:word" xmlns:w="http://schemas.openxmlformats.org/wordprocessingml/2006/main" xmlns:w14="http://schemas.microsoft.com/office/word/2010/wordml" xmlns:w15="http://schemas.microsoft.com/office/word/2012/wordml" xmlns:w16se="http://schemas.microsoft.com/office/word/2015/wordml/symex" xmlns:wpg="http://schemas.microsoft.com/office/word/2010/wordprocessingGroup" xmlns:wpi="http://schemas.microsoft.com/office/word/2010/wordprocessingInk" xmlns:wne="http://schemas.microsoft.com/office/word/2006/wordml" xmlns:wps="http://schemas.microsoft.com/office/word/2010/wordprocessingShape" mc:Ignorable="w14 w15 w16se wp14">
   <w:endnote w:type="separator" w:id="-1">
     <w:p>
       <w:r>
@@ -3443,7 +3031,7 @@
 </file>
 
 <file path=word/footnotes.xml><?xml version="1.0" encoding="utf-8"?>
-<w:footnotes xmlns:wpc="http://schemas.microsoft.com/office/word/2010/wordprocessingCanvas" xmlns:mc="http://schemas.openxmlformats.org/markup-compatibility/2006" xmlns:o="urn:schemas-microsoft-com:office:office" xmlns:r="http://schemas.openxmlformats.org/officeDocument/2006/relationships" xmlns:m="http://schemas.openxmlformats.org/officeDocument/2006/math" xmlns:v="urn:schemas-microsoft-com:vml" xmlns:wp14="http://schemas.microsoft.com/office/word/2010/wordprocessingDrawing" xmlns:wp="http://schemas.openxmlformats.org/drawingml/2006/wordprocessingDrawing" xmlns:w10="urn:schemas-microsoft-com:office:word" xmlns:w="http://schemas.openxmlformats.org/wordprocessingml/2006/main" xmlns:w14="http://schemas.microsoft.com/office/word/2010/wordml" xmlns:w15="http://schemas.microsoft.com/office/word/2012/wordml" xmlns:wpg="http://schemas.microsoft.com/office/word/2010/wordprocessingGroup" xmlns:wpi="http://schemas.microsoft.com/office/word/2010/wordprocessingInk" xmlns:wne="http://schemas.microsoft.com/office/word/2006/wordml" xmlns:wps="http://schemas.microsoft.com/office/word/2010/wordprocessingShape" mc:Ignorable="w14 w15 wp14">
+<w:footnotes xmlns:wpc="http://schemas.microsoft.com/office/word/2010/wordprocessingCanvas" xmlns:cx="http://schemas.microsoft.com/office/drawing/2014/chartex" xmlns:cx1="http://schemas.microsoft.com/office/drawing/2015/9/8/chartex" xmlns:cx2="http://schemas.microsoft.com/office/drawing/2015/10/21/chartex" xmlns:cx3="http://schemas.microsoft.com/office/drawing/2016/5/9/chartex" xmlns:cx4="http://schemas.microsoft.com/office/drawing/2016/5/10/chartex" xmlns:cx5="http://schemas.microsoft.com/office/drawing/2016/5/11/chartex" xmlns:mc="http://schemas.openxmlformats.org/markup-compatibility/2006" xmlns:o="urn:schemas-microsoft-com:office:office" xmlns:r="http://schemas.openxmlformats.org/officeDocument/2006/relationships" xmlns:m="http://schemas.openxmlformats.org/officeDocument/2006/math" xmlns:v="urn:schemas-microsoft-com:vml" xmlns:wp14="http://schemas.microsoft.com/office/word/2010/wordprocessingDrawing" xmlns:wp="http://schemas.openxmlformats.org/drawingml/2006/wordprocessingDrawing" xmlns:w10="urn:schemas-microsoft-com:office:word" xmlns:w="http://schemas.openxmlformats.org/wordprocessingml/2006/main" xmlns:w14="http://schemas.microsoft.com/office/word/2010/wordml" xmlns:w15="http://schemas.microsoft.com/office/word/2012/wordml" xmlns:w16se="http://schemas.microsoft.com/office/word/2015/wordml/symex" xmlns:wpg="http://schemas.microsoft.com/office/word/2010/wordprocessingGroup" xmlns:wpi="http://schemas.microsoft.com/office/word/2010/wordprocessingInk" xmlns:wne="http://schemas.microsoft.com/office/word/2006/wordml" xmlns:wps="http://schemas.microsoft.com/office/word/2010/wordprocessingShape" mc:Ignorable="w14 w15 w16se wp14">
   <w:footnote w:type="separator" w:id="-1">
     <w:p>
       <w:r>
@@ -3462,7 +3050,7 @@
 </file>
 
 <file path=word/numbering.xml><?xml version="1.0" encoding="utf-8"?>
-<w:numbering xmlns:wpc="http://schemas.microsoft.com/office/word/2010/wordprocessingCanvas" xmlns:mc="http://schemas.openxmlformats.org/markup-compatibility/2006" xmlns:o="urn:schemas-microsoft-com:office:office" xmlns:r="http://schemas.openxmlformats.org/officeDocument/2006/relationships" xmlns:m="http://schemas.openxmlformats.org/officeDocument/2006/math" xmlns:v="urn:schemas-microsoft-com:vml" xmlns:wp14="http://schemas.microsoft.com/office/word/2010/wordprocessingDrawing" xmlns:wp="http://schemas.openxmlformats.org/drawingml/2006/wordprocessingDrawing" xmlns:w10="urn:schemas-microsoft-com:office:word" xmlns:w="http://schemas.openxmlformats.org/wordprocessingml/2006/main" xmlns:w14="http://schemas.microsoft.com/office/word/2010/wordml" xmlns:w15="http://schemas.microsoft.com/office/word/2012/wordml" xmlns:wpg="http://schemas.microsoft.com/office/word/2010/wordprocessingGroup" xmlns:wpi="http://schemas.microsoft.com/office/word/2010/wordprocessingInk" xmlns:wne="http://schemas.microsoft.com/office/word/2006/wordml" xmlns:wps="http://schemas.microsoft.com/office/word/2010/wordprocessingShape" mc:Ignorable="w14 w15 wp14">
+<w:numbering xmlns:wpc="http://schemas.microsoft.com/office/word/2010/wordprocessingCanvas" xmlns:cx="http://schemas.microsoft.com/office/drawing/2014/chartex" xmlns:cx1="http://schemas.microsoft.com/office/drawing/2015/9/8/chartex" xmlns:cx2="http://schemas.microsoft.com/office/drawing/2015/10/21/chartex" xmlns:cx3="http://schemas.microsoft.com/office/drawing/2016/5/9/chartex" xmlns:cx4="http://schemas.microsoft.com/office/drawing/2016/5/10/chartex" xmlns:cx5="http://schemas.microsoft.com/office/drawing/2016/5/11/chartex" xmlns:mc="http://schemas.openxmlformats.org/markup-compatibility/2006" xmlns:o="urn:schemas-microsoft-com:office:office" xmlns:r="http://schemas.openxmlformats.org/officeDocument/2006/relationships" xmlns:m="http://schemas.openxmlformats.org/officeDocument/2006/math" xmlns:v="urn:schemas-microsoft-com:vml" xmlns:wp14="http://schemas.microsoft.com/office/word/2010/wordprocessingDrawing" xmlns:wp="http://schemas.openxmlformats.org/drawingml/2006/wordprocessingDrawing" xmlns:w10="urn:schemas-microsoft-com:office:word" xmlns:w="http://schemas.openxmlformats.org/wordprocessingml/2006/main" xmlns:w14="http://schemas.microsoft.com/office/word/2010/wordml" xmlns:w15="http://schemas.microsoft.com/office/word/2012/wordml" xmlns:w16se="http://schemas.microsoft.com/office/word/2015/wordml/symex" xmlns:wpg="http://schemas.microsoft.com/office/word/2010/wordprocessingGroup" xmlns:wpi="http://schemas.microsoft.com/office/word/2010/wordprocessingInk" xmlns:wne="http://schemas.microsoft.com/office/word/2006/wordml" xmlns:wps="http://schemas.microsoft.com/office/word/2010/wordprocessingShape" mc:Ignorable="w14 w15 w16se wp14">
   <w:abstractNum w:abstractNumId="0" w15:restartNumberingAfterBreak="0">
     <w:nsid w:val="11620355"/>
     <w:multiLevelType w:val="hybridMultilevel"/>
@@ -4042,8 +3630,16 @@
 </w:numbering>
 </file>
 
+<file path=word/people.xml><?xml version="1.0" encoding="utf-8"?>
+<w15:people xmlns:wpc="http://schemas.microsoft.com/office/word/2010/wordprocessingCanvas" xmlns:cx="http://schemas.microsoft.com/office/drawing/2014/chartex" xmlns:cx1="http://schemas.microsoft.com/office/drawing/2015/9/8/chartex" xmlns:cx2="http://schemas.microsoft.com/office/drawing/2015/10/21/chartex" xmlns:cx3="http://schemas.microsoft.com/office/drawing/2016/5/9/chartex" xmlns:cx4="http://schemas.microsoft.com/office/drawing/2016/5/10/chartex" xmlns:cx5="http://schemas.microsoft.com/office/drawing/2016/5/11/chartex" xmlns:mc="http://schemas.openxmlformats.org/markup-compatibility/2006" xmlns:o="urn:schemas-microsoft-com:office:office" xmlns:r="http://schemas.openxmlformats.org/officeDocument/2006/relationships" xmlns:m="http://schemas.openxmlformats.org/officeDocument/2006/math" xmlns:v="urn:schemas-microsoft-com:vml" xmlns:wp14="http://schemas.microsoft.com/office/word/2010/wordprocessingDrawing" xmlns:wp="http://schemas.openxmlformats.org/drawingml/2006/wordprocessingDrawing" xmlns:w10="urn:schemas-microsoft-com:office:word" xmlns:w="http://schemas.openxmlformats.org/wordprocessingml/2006/main" xmlns:w14="http://schemas.microsoft.com/office/word/2010/wordml" xmlns:w15="http://schemas.microsoft.com/office/word/2012/wordml" xmlns:w16se="http://schemas.microsoft.com/office/word/2015/wordml/symex" xmlns:wpg="http://schemas.microsoft.com/office/word/2010/wordprocessingGroup" xmlns:wpi="http://schemas.microsoft.com/office/word/2010/wordprocessingInk" xmlns:wne="http://schemas.microsoft.com/office/word/2006/wordml" xmlns:wps="http://schemas.microsoft.com/office/word/2010/wordprocessingShape" mc:Ignorable="w14 w15 w16se wp14">
+  <w15:person w15:author="Siarhei Kuchuk">
+    <w15:presenceInfo w15:providerId="Windows Live" w15:userId="fc86587b4a272962"/>
+  </w15:person>
+</w15:people>
+</file>
+
 <file path=word/styles.xml><?xml version="1.0" encoding="utf-8"?>
-<w:styles xmlns:mc="http://schemas.openxmlformats.org/markup-compatibility/2006" xmlns:r="http://schemas.openxmlformats.org/officeDocument/2006/relationships" xmlns:w="http://schemas.openxmlformats.org/wordprocessingml/2006/main" xmlns:w14="http://schemas.microsoft.com/office/word/2010/wordml" xmlns:w15="http://schemas.microsoft.com/office/word/2012/wordml" mc:Ignorable="w14 w15">
+<w:styles xmlns:mc="http://schemas.openxmlformats.org/markup-compatibility/2006" xmlns:r="http://schemas.openxmlformats.org/officeDocument/2006/relationships" xmlns:w="http://schemas.openxmlformats.org/wordprocessingml/2006/main" xmlns:w14="http://schemas.microsoft.com/office/word/2010/wordml" xmlns:w15="http://schemas.microsoft.com/office/word/2012/wordml" xmlns:w16se="http://schemas.microsoft.com/office/word/2015/wordml/symex" mc:Ignorable="w14 w15 w16se">
   <w:docDefaults>
     <w:rPrDefault>
       <w:rPr>
@@ -4059,7 +3655,7 @@
       </w:pPr>
     </w:pPrDefault>
   </w:docDefaults>
-  <w:latentStyles w:defLockedState="0" w:defUIPriority="99" w:defSemiHidden="0" w:defUnhideWhenUsed="0" w:defQFormat="0" w:count="371">
+  <w:latentStyles w:defLockedState="0" w:defUIPriority="99" w:defSemiHidden="0" w:defUnhideWhenUsed="0" w:defQFormat="0" w:count="374">
     <w:lsdException w:name="Normal" w:uiPriority="0" w:qFormat="1"/>
     <w:lsdException w:name="heading 1" w:uiPriority="9" w:qFormat="1"/>
     <w:lsdException w:name="heading 2" w:semiHidden="1" w:uiPriority="9" w:unhideWhenUsed="1" w:qFormat="1"/>
@@ -4165,7 +3761,6 @@
     <w:lsdException w:name="HTML Sample" w:semiHidden="1" w:unhideWhenUsed="1"/>
     <w:lsdException w:name="HTML Typewriter" w:semiHidden="1" w:unhideWhenUsed="1"/>
     <w:lsdException w:name="HTML Variable" w:semiHidden="1" w:unhideWhenUsed="1"/>
-    <w:lsdException w:name="Normal Table" w:semiHidden="1" w:unhideWhenUsed="1"/>
     <w:lsdException w:name="annotation subject" w:semiHidden="1" w:unhideWhenUsed="1"/>
     <w:lsdException w:name="No List" w:semiHidden="1" w:unhideWhenUsed="1"/>
     <w:lsdException w:name="Outline List 1" w:semiHidden="1" w:unhideWhenUsed="1"/>
@@ -4210,7 +3805,6 @@
     <w:lsdException w:name="Table Professional" w:semiHidden="1" w:unhideWhenUsed="1"/>
     <w:lsdException w:name="Table Subtle 1" w:semiHidden="1" w:unhideWhenUsed="1"/>
     <w:lsdException w:name="Table Subtle 2" w:semiHidden="1" w:unhideWhenUsed="1"/>
-    <w:lsdException w:name="Table Web 1" w:semiHidden="1" w:unhideWhenUsed="1"/>
     <w:lsdException w:name="Table Web 2" w:semiHidden="1" w:unhideWhenUsed="1"/>
     <w:lsdException w:name="Table Web 3" w:semiHidden="1" w:unhideWhenUsed="1"/>
     <w:lsdException w:name="Balloon Text" w:semiHidden="1" w:unhideWhenUsed="1"/>
@@ -4431,6 +4025,9 @@
     <w:lsdException w:name="List Table 5 Dark Accent 6" w:uiPriority="50"/>
     <w:lsdException w:name="List Table 6 Colorful Accent 6" w:uiPriority="51"/>
     <w:lsdException w:name="List Table 7 Colorful Accent 6" w:uiPriority="52"/>
+    <w:lsdException w:name="Mention" w:semiHidden="1" w:unhideWhenUsed="1"/>
+    <w:lsdException w:name="Smart Hyperlink" w:semiHidden="1" w:unhideWhenUsed="1"/>
+    <w:lsdException w:name="Hashtag" w:semiHidden="1" w:unhideWhenUsed="1"/>
   </w:latentStyles>
   <w:style w:type="paragraph" w:default="1" w:styleId="a">
     <w:name w:val="Normal"/>
@@ -4974,7 +4571,7 @@
 </file>
 
 <file path=customXml/itemProps1.xml><?xml version="1.0" encoding="utf-8"?>
-<ds:datastoreItem xmlns:ds="http://schemas.openxmlformats.org/officeDocument/2006/customXml" ds:itemID="{911CC203-C22D-45D3-A165-C63D3A3BD17E}">
+<ds:datastoreItem xmlns:ds="http://schemas.openxmlformats.org/officeDocument/2006/customXml" ds:itemID="{EB4A03D7-C700-4B14-BCFE-4FBE5EB26D55}">
   <ds:schemaRefs>
     <ds:schemaRef ds:uri="http://schemas.openxmlformats.org/officeDocument/2006/bibliography"/>
   </ds:schemaRefs>

</xml_diff>